<commit_message>
Finished Week 3 notes relating to registry tools, need to write up on network tools but need to see which are requried
</commit_message>
<xml_diff>
--- a/CMT118 Malware Analysis and Vulnerability Assessment/WEEK 3/Lecture Notes.docx
+++ b/CMT118 Malware Analysis and Vulnerability Assessment/WEEK 3/Lecture Notes.docx
@@ -302,7 +302,15 @@
         <w:t xml:space="preserve"> </w:t>
       </w:r>
       <w:r>
-        <w:t xml:space="preserve">in a binary does not mean the action will actually execute. </w:t>
+        <w:t xml:space="preserve">in a binary does not mean the action will </w:t>
+      </w:r>
+      <w:proofErr w:type="gramStart"/>
+      <w:r>
+        <w:t>actually execute</w:t>
+      </w:r>
+      <w:proofErr w:type="gramEnd"/>
+      <w:r>
+        <w:t xml:space="preserve">. </w:t>
       </w:r>
     </w:p>
     <w:p>
@@ -680,7 +688,15 @@
         <w:t xml:space="preserve"> </w:t>
       </w:r>
       <w:r>
-        <w:t xml:space="preserve">able to dynamically examine all of the program’s functionality. </w:t>
+        <w:t xml:space="preserve">able to dynamically examine </w:t>
+      </w:r>
+      <w:proofErr w:type="gramStart"/>
+      <w:r>
+        <w:t>all of</w:t>
+      </w:r>
+      <w:proofErr w:type="gramEnd"/>
+      <w:r>
+        <w:t xml:space="preserve"> the program’s functionality. </w:t>
       </w:r>
     </w:p>
     <w:p>
@@ -732,11 +748,19 @@
         <w:rPr>
           <w:b/>
         </w:rPr>
-        <w:t xml:space="preserve">execute all </w:t>
+        <w:t xml:space="preserve">execute </w:t>
+      </w:r>
+      <w:proofErr w:type="gramStart"/>
+      <w:r>
+        <w:rPr>
+          <w:b/>
+        </w:rPr>
+        <w:t xml:space="preserve">all </w:t>
       </w:r>
       <w:r>
         <w:t>of</w:t>
       </w:r>
+      <w:proofErr w:type="gramEnd"/>
       <w:r>
         <w:rPr>
           <w:b/>
@@ -980,7 +1004,15 @@
         <w:t xml:space="preserve"> </w:t>
       </w:r>
       <w:r>
-        <w:t>initial triage, as long as you are willing to submit your malware to the sandbox</w:t>
+        <w:t xml:space="preserve">initial triage, </w:t>
+      </w:r>
+      <w:proofErr w:type="gramStart"/>
+      <w:r>
+        <w:t>as long as</w:t>
+      </w:r>
+      <w:proofErr w:type="gramEnd"/>
+      <w:r>
+        <w:t xml:space="preserve"> you are willing to submit your malware to the sandbox</w:t>
       </w:r>
       <w:r>
         <w:t xml:space="preserve"> </w:t>
@@ -1063,6 +1095,9 @@
         <w:jc w:val="center"/>
       </w:pPr>
       <w:r>
+        <w:rPr>
+          <w:noProof/>
+        </w:rPr>
         <w:drawing>
           <wp:inline distT="0" distB="0" distL="0" distR="0" wp14:anchorId="3616177D" wp14:editId="45ED107C">
             <wp:extent cx="3752526" cy="2296886"/>
@@ -3681,7 +3716,15 @@
         <w:spacing w:after="0" w:line="240" w:lineRule="auto"/>
       </w:pPr>
       <w:r>
-        <w:t>However, as long as your changes</w:t>
+        <w:t xml:space="preserve">However, </w:t>
+      </w:r>
+      <w:proofErr w:type="gramStart"/>
+      <w:r>
+        <w:t>as long as</w:t>
+      </w:r>
+      <w:proofErr w:type="gramEnd"/>
+      <w:r>
+        <w:t xml:space="preserve"> your changes</w:t>
       </w:r>
       <w:r>
         <w:t xml:space="preserve"> </w:t>
@@ -3853,14 +3896,7 @@
           <w:rFonts w:ascii="Courier New" w:hAnsi="Courier New" w:cs="Courier New"/>
           <w:sz w:val="20"/>
         </w:rPr>
-        <w:t>C:\</w:t>
-      </w:r>
-      <w:r>
-        <w:rPr>
-          <w:rFonts w:ascii="Courier New" w:hAnsi="Courier New" w:cs="Courier New"/>
-          <w:sz w:val="20"/>
-        </w:rPr>
-        <w:t xml:space="preserve">net start </w:t>
+        <w:t xml:space="preserve">C:\net start </w:t>
       </w:r>
       <w:r>
         <w:rPr>
@@ -4357,7 +4393,23 @@
         <w:t xml:space="preserve"> </w:t>
       </w:r>
       <w:r>
-        <w:t>case, you can view the full details of a particular event by double-clicking</w:t>
+        <w:t xml:space="preserve">case, you can view the full details of </w:t>
+      </w:r>
+      <w:proofErr w:type="spellStart"/>
+      <w:proofErr w:type="gramStart"/>
+      <w:r>
+        <w:t>a</w:t>
+      </w:r>
+      <w:proofErr w:type="spellEnd"/>
+      <w:proofErr w:type="gramEnd"/>
+      <w:r>
+        <w:t xml:space="preserve"> </w:t>
+      </w:r>
+      <w:r>
+        <w:t>event</w:t>
+      </w:r>
+      <w:r>
+        <w:t xml:space="preserve"> by double-clicking</w:t>
       </w:r>
       <w:r>
         <w:t xml:space="preserve"> </w:t>
@@ -4388,6 +4440,7 @@
       <w:r>
         <w:rPr>
           <w:rStyle w:val="IntenseReference"/>
+          <w:noProof/>
         </w:rPr>
         <w:drawing>
           <wp:inline distT="0" distB="0" distL="0" distR="0" wp14:anchorId="00308A1B" wp14:editId="023B4AA8">
@@ -4447,7 +4500,13 @@
         <w:t xml:space="preserve"> </w:t>
       </w:r>
       <w:r>
-        <w:t>column will quickly tell you which operations mm32.exe  performed on</w:t>
+        <w:t xml:space="preserve">column will quickly tell you which operations </w:t>
+      </w:r>
+      <w:r>
+        <w:t>mm32.exe performed</w:t>
+      </w:r>
+      <w:r>
+        <w:t xml:space="preserve"> on</w:t>
       </w:r>
       <w:r>
         <w:t xml:space="preserve"> </w:t>
@@ -4471,28 +4530,4612 @@
         <w:t>C:\Documents and Settings\All Users\Application Data\mw2mmgr.txt</w:t>
       </w:r>
       <w:r>
-        <w:t xml:space="preserve"> at sequence number 212 using CreateFile</w:t>
+        <w:t xml:space="preserve"> at sequence number 212 using </w:t>
+      </w:r>
+      <w:r>
+        <w:rPr>
+          <w:rFonts w:ascii="Courier New" w:hAnsi="Courier New" w:cs="Courier New"/>
+        </w:rPr>
+        <w:t>CreateFile</w:t>
+      </w:r>
+      <w:r>
+        <w:t xml:space="preserve">. The word </w:t>
+      </w:r>
+      <w:r>
+        <w:rPr>
+          <w:b/>
+        </w:rPr>
+        <w:t>SUCCESS</w:t>
+      </w:r>
+      <w:r>
+        <w:t xml:space="preserve"> </w:t>
+      </w:r>
+      <w:r>
+        <w:t>in the Result column tells you that this operation was successful.</w:t>
+      </w:r>
+    </w:p>
+    <w:p>
+      <w:pPr>
+        <w:autoSpaceDE w:val="0"/>
+        <w:autoSpaceDN w:val="0"/>
+        <w:adjustRightInd w:val="0"/>
+        <w:spacing w:after="0" w:line="240" w:lineRule="auto"/>
+      </w:pPr>
+    </w:p>
+    <w:p>
+      <w:pPr>
+        <w:autoSpaceDE w:val="0"/>
+        <w:autoSpaceDN w:val="0"/>
+        <w:adjustRightInd w:val="0"/>
+        <w:spacing w:after="0" w:line="240" w:lineRule="auto"/>
+        <w:rPr>
+          <w:rStyle w:val="IntenseReference"/>
+        </w:rPr>
+      </w:pPr>
+      <w:r>
+        <w:rPr>
+          <w:rStyle w:val="IntenseReference"/>
+        </w:rPr>
+        <w:t>Filtering in Procmon</w:t>
+      </w:r>
+    </w:p>
+    <w:p>
+      <w:pPr>
+        <w:autoSpaceDE w:val="0"/>
+        <w:autoSpaceDN w:val="0"/>
+        <w:adjustRightInd w:val="0"/>
+        <w:spacing w:after="0" w:line="240" w:lineRule="auto"/>
+      </w:pPr>
+    </w:p>
+    <w:p>
+      <w:pPr>
+        <w:autoSpaceDE w:val="0"/>
+        <w:autoSpaceDN w:val="0"/>
+        <w:adjustRightInd w:val="0"/>
+        <w:spacing w:after="0" w:line="240" w:lineRule="auto"/>
+      </w:pPr>
+      <w:r>
+        <w:t>It’s not always easy to find information in procmon when you are looking</w:t>
+      </w:r>
+      <w:r>
+        <w:t xml:space="preserve"> </w:t>
+      </w:r>
+      <w:r>
+        <w:t xml:space="preserve">through thousands of events, one by one. That’s where procmon’s </w:t>
+      </w:r>
+      <w:r>
+        <w:rPr>
+          <w:b/>
+          <w:bCs/>
+        </w:rPr>
+        <w:t>filtering</w:t>
+      </w:r>
+      <w:r>
+        <w:rPr>
+          <w:b/>
+          <w:bCs/>
+        </w:rPr>
+        <w:t xml:space="preserve"> </w:t>
+      </w:r>
+      <w:r>
+        <w:rPr>
+          <w:b/>
+          <w:bCs/>
+        </w:rPr>
+        <w:t xml:space="preserve">capability </w:t>
+      </w:r>
+      <w:r>
+        <w:t>is</w:t>
+      </w:r>
+      <w:r>
+        <w:rPr>
+          <w:b/>
+          <w:bCs/>
+        </w:rPr>
+        <w:t xml:space="preserve"> key</w:t>
+      </w:r>
+      <w:r>
+        <w:t>.</w:t>
+      </w:r>
+    </w:p>
+    <w:p>
+      <w:pPr>
+        <w:autoSpaceDE w:val="0"/>
+        <w:autoSpaceDN w:val="0"/>
+        <w:adjustRightInd w:val="0"/>
+        <w:spacing w:after="0" w:line="240" w:lineRule="auto"/>
+      </w:pPr>
+    </w:p>
+    <w:p>
+      <w:pPr>
+        <w:autoSpaceDE w:val="0"/>
+        <w:autoSpaceDN w:val="0"/>
+        <w:adjustRightInd w:val="0"/>
+        <w:spacing w:after="0" w:line="240" w:lineRule="auto"/>
+      </w:pPr>
+      <w:r>
+        <w:t xml:space="preserve">You can set procmon to </w:t>
+      </w:r>
+      <w:r>
+        <w:rPr>
+          <w:b/>
+          <w:bCs/>
+        </w:rPr>
+        <w:t>filter</w:t>
+      </w:r>
+      <w:r>
+        <w:t xml:space="preserve"> on </w:t>
+      </w:r>
+      <w:r>
+        <w:rPr>
+          <w:b/>
+          <w:bCs/>
+        </w:rPr>
+        <w:t>one executable running on the system</w:t>
+      </w:r>
+      <w:r>
+        <w:t>.</w:t>
+      </w:r>
+      <w:r>
+        <w:t xml:space="preserve"> </w:t>
+      </w:r>
+      <w:r>
+        <w:t>This feature is particularly useful for malware analysis, because you can set a</w:t>
+      </w:r>
+      <w:r>
+        <w:t xml:space="preserve"> </w:t>
+      </w:r>
+      <w:r>
+        <w:t xml:space="preserve">filter on the piece of malware you are running. </w:t>
+      </w:r>
+    </w:p>
+    <w:p>
+      <w:pPr>
+        <w:autoSpaceDE w:val="0"/>
+        <w:autoSpaceDN w:val="0"/>
+        <w:adjustRightInd w:val="0"/>
+        <w:spacing w:after="0" w:line="240" w:lineRule="auto"/>
+      </w:pPr>
+    </w:p>
+    <w:p>
+      <w:pPr>
+        <w:autoSpaceDE w:val="0"/>
+        <w:autoSpaceDN w:val="0"/>
+        <w:adjustRightInd w:val="0"/>
+        <w:spacing w:after="0" w:line="240" w:lineRule="auto"/>
+      </w:pPr>
+      <w:r>
+        <w:t>You can also filter on individual</w:t>
+      </w:r>
+      <w:r>
+        <w:t xml:space="preserve"> </w:t>
+      </w:r>
+      <w:r>
+        <w:t xml:space="preserve">system calls such as </w:t>
+      </w:r>
+      <w:r>
+        <w:rPr>
+          <w:rFonts w:ascii="Courier New" w:hAnsi="Courier New" w:cs="Courier New"/>
+          <w:b/>
+          <w:bCs/>
+        </w:rPr>
+        <w:t>RegSetValue</w:t>
+      </w:r>
+      <w:r>
+        <w:t xml:space="preserve">, </w:t>
+      </w:r>
+      <w:r>
+        <w:rPr>
+          <w:rFonts w:ascii="Courier New" w:hAnsi="Courier New" w:cs="Courier New"/>
+          <w:b/>
+          <w:bCs/>
+        </w:rPr>
+        <w:t>CreateFile</w:t>
+      </w:r>
+      <w:r>
+        <w:t xml:space="preserve">, </w:t>
+      </w:r>
+      <w:r>
+        <w:rPr>
+          <w:rFonts w:ascii="Courier New" w:hAnsi="Courier New" w:cs="Courier New"/>
+          <w:b/>
+          <w:bCs/>
+        </w:rPr>
+        <w:t>WriteFile</w:t>
+      </w:r>
+      <w:r>
+        <w:t>, or other</w:t>
+      </w:r>
+      <w:r>
+        <w:t xml:space="preserve"> </w:t>
+      </w:r>
+      <w:r>
+        <w:t>suspicious</w:t>
+      </w:r>
+      <w:r>
+        <w:t xml:space="preserve"> </w:t>
+      </w:r>
+      <w:r>
+        <w:t>or destructive calls.</w:t>
+      </w:r>
+    </w:p>
+    <w:p>
+      <w:pPr>
+        <w:autoSpaceDE w:val="0"/>
+        <w:autoSpaceDN w:val="0"/>
+        <w:adjustRightInd w:val="0"/>
+        <w:spacing w:after="0" w:line="240" w:lineRule="auto"/>
+      </w:pPr>
+    </w:p>
+    <w:p>
+      <w:pPr>
+        <w:autoSpaceDE w:val="0"/>
+        <w:autoSpaceDN w:val="0"/>
+        <w:adjustRightInd w:val="0"/>
+        <w:spacing w:after="0" w:line="240" w:lineRule="auto"/>
+      </w:pPr>
+      <w:r>
+        <w:t xml:space="preserve">To set a filter, choose </w:t>
+      </w:r>
+      <w:r>
+        <w:rPr>
+          <w:b/>
+          <w:bCs/>
+        </w:rPr>
+        <w:t>Filter</w:t>
+      </w:r>
+      <w:r>
+        <w:rPr>
+          <w:b/>
+          <w:bCs/>
+        </w:rPr>
+        <w:t xml:space="preserve"> </w:t>
+      </w:r>
+      <w:r>
+        <w:t>-</w:t>
+      </w:r>
+      <w:r>
+        <w:rPr>
+          <w:b/>
+          <w:bCs/>
+        </w:rPr>
+        <w:t xml:space="preserve">&gt; </w:t>
+      </w:r>
+      <w:r>
+        <w:rPr>
+          <w:b/>
+          <w:bCs/>
+        </w:rPr>
+        <w:t>Filter</w:t>
+      </w:r>
+      <w:r>
+        <w:t xml:space="preserve"> to open the Filter menu</w:t>
+      </w:r>
+      <w:r>
+        <w:t>.</w:t>
+      </w:r>
+    </w:p>
+    <w:p>
+      <w:pPr>
+        <w:autoSpaceDE w:val="0"/>
+        <w:autoSpaceDN w:val="0"/>
+        <w:adjustRightInd w:val="0"/>
+        <w:spacing w:after="0" w:line="240" w:lineRule="auto"/>
+        <w:jc w:val="center"/>
+      </w:pPr>
+      <w:r>
+        <w:rPr>
+          <w:noProof/>
+        </w:rPr>
+        <w:drawing>
+          <wp:inline distT="0" distB="0" distL="0" distR="0" wp14:anchorId="5129904D" wp14:editId="5C8D637F">
+            <wp:extent cx="2495550" cy="2021461"/>
+            <wp:effectExtent l="0" t="0" r="0" b="0"/>
+            <wp:docPr id="4" name="Picture 4"/>
+            <wp:cNvGraphicFramePr>
+              <a:graphicFrameLocks xmlns:a="http://schemas.openxmlformats.org/drawingml/2006/main" noChangeAspect="1"/>
+            </wp:cNvGraphicFramePr>
+            <a:graphic xmlns:a="http://schemas.openxmlformats.org/drawingml/2006/main">
+              <a:graphicData uri="http://schemas.openxmlformats.org/drawingml/2006/picture">
+                <pic:pic xmlns:pic="http://schemas.openxmlformats.org/drawingml/2006/picture">
+                  <pic:nvPicPr>
+                    <pic:cNvPr id="1" name=""/>
+                    <pic:cNvPicPr/>
+                  </pic:nvPicPr>
+                  <pic:blipFill>
+                    <a:blip r:embed="rId9"/>
+                    <a:stretch>
+                      <a:fillRect/>
+                    </a:stretch>
+                  </pic:blipFill>
+                  <pic:spPr>
+                    <a:xfrm>
+                      <a:off x="0" y="0"/>
+                      <a:ext cx="2506620" cy="2030428"/>
+                    </a:xfrm>
+                    <a:prstGeom prst="rect">
+                      <a:avLst/>
+                    </a:prstGeom>
+                  </pic:spPr>
+                </pic:pic>
+              </a:graphicData>
+            </a:graphic>
+          </wp:inline>
+        </w:drawing>
+      </w:r>
+    </w:p>
+    <w:p>
+      <w:pPr>
+        <w:autoSpaceDE w:val="0"/>
+        <w:autoSpaceDN w:val="0"/>
+        <w:adjustRightInd w:val="0"/>
+        <w:spacing w:after="0" w:line="240" w:lineRule="auto"/>
+        <w:jc w:val="center"/>
+      </w:pPr>
+    </w:p>
+    <w:p>
+      <w:pPr>
+        <w:autoSpaceDE w:val="0"/>
+        <w:autoSpaceDN w:val="0"/>
+        <w:adjustRightInd w:val="0"/>
+        <w:spacing w:after="0" w:line="240" w:lineRule="auto"/>
+      </w:pPr>
+      <w:r>
+        <w:t>When setting a filter, first select a column to filter</w:t>
+      </w:r>
+      <w:r>
+        <w:t xml:space="preserve"> </w:t>
+      </w:r>
+      <w:r>
+        <w:t>on using the drop-down box at the upper left, above the Reset button.</w:t>
+      </w:r>
+    </w:p>
+    <w:p>
+      <w:pPr>
+        <w:autoSpaceDE w:val="0"/>
+        <w:autoSpaceDN w:val="0"/>
+        <w:adjustRightInd w:val="0"/>
+        <w:spacing w:after="0" w:line="240" w:lineRule="auto"/>
+      </w:pPr>
+      <w:r>
+        <w:lastRenderedPageBreak/>
+        <w:t xml:space="preserve">The most important filters for malware analysis are Process </w:t>
+      </w:r>
+      <w:r>
+        <w:rPr>
+          <w:b/>
+          <w:bCs/>
+        </w:rPr>
+        <w:t>Name</w:t>
+      </w:r>
+      <w:r>
+        <w:t xml:space="preserve">, </w:t>
+      </w:r>
+      <w:r>
+        <w:rPr>
+          <w:b/>
+          <w:bCs/>
+        </w:rPr>
+        <w:t>Operation</w:t>
+      </w:r>
+      <w:r>
+        <w:t>,</w:t>
+      </w:r>
+      <w:r>
+        <w:t xml:space="preserve"> </w:t>
+      </w:r>
+      <w:r>
+        <w:t xml:space="preserve">and </w:t>
+      </w:r>
+      <w:r>
+        <w:rPr>
+          <w:b/>
+          <w:bCs/>
+        </w:rPr>
+        <w:t>Detail</w:t>
+      </w:r>
+      <w:r>
+        <w:t xml:space="preserve">. </w:t>
+      </w:r>
+    </w:p>
+    <w:p>
+      <w:pPr>
+        <w:autoSpaceDE w:val="0"/>
+        <w:autoSpaceDN w:val="0"/>
+        <w:adjustRightInd w:val="0"/>
+        <w:spacing w:after="0" w:line="240" w:lineRule="auto"/>
+      </w:pPr>
+    </w:p>
+    <w:p>
+      <w:pPr>
+        <w:autoSpaceDE w:val="0"/>
+        <w:autoSpaceDN w:val="0"/>
+        <w:adjustRightInd w:val="0"/>
+        <w:spacing w:after="0" w:line="240" w:lineRule="auto"/>
+      </w:pPr>
+      <w:r>
+        <w:t xml:space="preserve">Next, select a </w:t>
+      </w:r>
+      <w:r>
+        <w:rPr>
+          <w:b/>
+          <w:bCs/>
+        </w:rPr>
+        <w:t>comparator</w:t>
+      </w:r>
+      <w:r>
+        <w:t xml:space="preserve">, choosing from options such as </w:t>
+      </w:r>
+      <w:r>
+        <w:rPr>
+          <w:b/>
+          <w:bCs/>
+        </w:rPr>
+        <w:t>Is</w:t>
+      </w:r>
+      <w:r>
+        <w:t>,</w:t>
+      </w:r>
+      <w:r>
+        <w:rPr>
+          <w:b/>
+          <w:bCs/>
+        </w:rPr>
+        <w:t xml:space="preserve"> </w:t>
+      </w:r>
+      <w:r>
+        <w:rPr>
+          <w:b/>
+          <w:bCs/>
+        </w:rPr>
+        <w:t xml:space="preserve">Contains, </w:t>
+      </w:r>
+      <w:r>
+        <w:t>and</w:t>
+      </w:r>
+      <w:r>
+        <w:rPr>
+          <w:b/>
+          <w:bCs/>
+        </w:rPr>
+        <w:t xml:space="preserve"> </w:t>
+      </w:r>
+      <w:r>
+        <w:rPr>
+          <w:b/>
+          <w:bCs/>
+        </w:rPr>
+        <w:t>Less Than</w:t>
+      </w:r>
+      <w:r>
+        <w:t xml:space="preserve">. </w:t>
+      </w:r>
+    </w:p>
+    <w:p>
+      <w:pPr>
+        <w:autoSpaceDE w:val="0"/>
+        <w:autoSpaceDN w:val="0"/>
+        <w:adjustRightInd w:val="0"/>
+        <w:spacing w:after="0" w:line="240" w:lineRule="auto"/>
+      </w:pPr>
+    </w:p>
+    <w:p>
+      <w:pPr>
+        <w:autoSpaceDE w:val="0"/>
+        <w:autoSpaceDN w:val="0"/>
+        <w:adjustRightInd w:val="0"/>
+        <w:spacing w:after="0" w:line="240" w:lineRule="auto"/>
+      </w:pPr>
+      <w:r>
+        <w:t>Finally, choose whether this is a filter to include or</w:t>
+      </w:r>
+      <w:r>
+        <w:t xml:space="preserve"> </w:t>
+      </w:r>
+      <w:r>
+        <w:t>exclude from display. Because, by default, the display will show all system</w:t>
+      </w:r>
+      <w:r>
+        <w:t xml:space="preserve"> </w:t>
+      </w:r>
+      <w:r>
+        <w:t>calls, it is important to reduce the amount displayed.</w:t>
+      </w:r>
+    </w:p>
+    <w:p>
+      <w:pPr>
+        <w:autoSpaceDE w:val="0"/>
+        <w:autoSpaceDN w:val="0"/>
+        <w:adjustRightInd w:val="0"/>
+        <w:spacing w:after="0" w:line="240" w:lineRule="auto"/>
+      </w:pPr>
+    </w:p>
+    <w:p>
+      <w:pPr>
+        <w:autoSpaceDE w:val="0"/>
+        <w:autoSpaceDN w:val="0"/>
+        <w:adjustRightInd w:val="0"/>
+        <w:spacing w:after="0" w:line="240" w:lineRule="auto"/>
+        <w:jc w:val="center"/>
+      </w:pPr>
+      <w:r>
+        <w:rPr>
+          <w:noProof/>
+        </w:rPr>
+        <w:drawing>
+          <wp:inline distT="0" distB="0" distL="0" distR="0" wp14:anchorId="1C4AA443" wp14:editId="768C4CF1">
+            <wp:extent cx="4895850" cy="1381125"/>
+            <wp:effectExtent l="0" t="0" r="0" b="9525"/>
+            <wp:docPr id="10" name="Picture 10"/>
+            <wp:cNvGraphicFramePr>
+              <a:graphicFrameLocks xmlns:a="http://schemas.openxmlformats.org/drawingml/2006/main" noChangeAspect="1"/>
+            </wp:cNvGraphicFramePr>
+            <a:graphic xmlns:a="http://schemas.openxmlformats.org/drawingml/2006/main">
+              <a:graphicData uri="http://schemas.openxmlformats.org/drawingml/2006/picture">
+                <pic:pic xmlns:pic="http://schemas.openxmlformats.org/drawingml/2006/picture">
+                  <pic:nvPicPr>
+                    <pic:cNvPr id="1" name=""/>
+                    <pic:cNvPicPr/>
+                  </pic:nvPicPr>
+                  <pic:blipFill>
+                    <a:blip r:embed="rId10"/>
+                    <a:stretch>
+                      <a:fillRect/>
+                    </a:stretch>
+                  </pic:blipFill>
+                  <pic:spPr>
+                    <a:xfrm>
+                      <a:off x="0" y="0"/>
+                      <a:ext cx="4895850" cy="1381125"/>
+                    </a:xfrm>
+                    <a:prstGeom prst="rect">
+                      <a:avLst/>
+                    </a:prstGeom>
+                  </pic:spPr>
+                </pic:pic>
+              </a:graphicData>
+            </a:graphic>
+          </wp:inline>
+        </w:drawing>
+      </w:r>
+    </w:p>
+    <w:p>
+      <w:pPr>
+        <w:autoSpaceDE w:val="0"/>
+        <w:autoSpaceDN w:val="0"/>
+        <w:adjustRightInd w:val="0"/>
+        <w:spacing w:after="0" w:line="240" w:lineRule="auto"/>
+      </w:pPr>
+      <w:r>
+        <w:t>As you can see in the first two rows, we’re filtering on Process</w:t>
+      </w:r>
+      <w:r>
+        <w:t xml:space="preserve"> </w:t>
+      </w:r>
+      <w:r>
+        <w:rPr>
+          <w:b/>
+          <w:bCs/>
+        </w:rPr>
+        <w:t>Name</w:t>
+      </w:r>
+      <w:r>
+        <w:t xml:space="preserve"> and </w:t>
+      </w:r>
+      <w:r>
+        <w:rPr>
+          <w:b/>
+          <w:bCs/>
+        </w:rPr>
+        <w:t>Operation</w:t>
+      </w:r>
+      <w:r>
+        <w:t>.</w:t>
+      </w:r>
+      <w:r>
+        <w:t xml:space="preserve"> </w:t>
+      </w:r>
+    </w:p>
+    <w:p>
+      <w:pPr>
+        <w:autoSpaceDE w:val="0"/>
+        <w:autoSpaceDN w:val="0"/>
+        <w:adjustRightInd w:val="0"/>
+        <w:spacing w:after="0" w:line="240" w:lineRule="auto"/>
+      </w:pPr>
+    </w:p>
+    <w:p>
+      <w:pPr>
+        <w:autoSpaceDE w:val="0"/>
+        <w:autoSpaceDN w:val="0"/>
+        <w:adjustRightInd w:val="0"/>
+        <w:spacing w:after="0" w:line="240" w:lineRule="auto"/>
+      </w:pPr>
+      <w:r>
+        <w:t>We’ve added a filter on Process Name equal to</w:t>
+      </w:r>
+      <w:r>
+        <w:t xml:space="preserve"> </w:t>
+      </w:r>
+      <w:r>
+        <w:rPr>
+          <w:i/>
+          <w:iCs/>
+        </w:rPr>
+        <w:t>mm32.exe</w:t>
+      </w:r>
+      <w:r>
+        <w:t xml:space="preserve"> that’s active when the Operation is set to </w:t>
+      </w:r>
+      <w:r>
+        <w:rPr>
+          <w:rFonts w:ascii="Courier New" w:hAnsi="Courier New" w:cs="Courier New"/>
+        </w:rPr>
+        <w:t>RegSetValue</w:t>
+      </w:r>
+      <w:r>
+        <w:t>.</w:t>
+      </w:r>
+      <w:r>
+        <w:t xml:space="preserve"> </w:t>
+      </w:r>
+    </w:p>
+    <w:p>
+      <w:pPr>
+        <w:autoSpaceDE w:val="0"/>
+        <w:autoSpaceDN w:val="0"/>
+        <w:adjustRightInd w:val="0"/>
+        <w:spacing w:after="0" w:line="240" w:lineRule="auto"/>
+      </w:pPr>
+    </w:p>
+    <w:p>
+      <w:pPr>
+        <w:autoSpaceDE w:val="0"/>
+        <w:autoSpaceDN w:val="0"/>
+        <w:adjustRightInd w:val="0"/>
+        <w:spacing w:after="0" w:line="240" w:lineRule="auto"/>
+      </w:pPr>
+      <w:r>
+        <w:t>After you’ve chosen a filter, click Add for each, and then click Apply. As a</w:t>
+      </w:r>
+      <w:r>
+        <w:t xml:space="preserve"> </w:t>
+      </w:r>
+      <w:r>
+        <w:t>result of</w:t>
+      </w:r>
+      <w:r>
+        <w:t xml:space="preserve"> </w:t>
+      </w:r>
+      <w:r>
+        <w:t>applying our filters, the display window shown in the lower image displays</w:t>
+      </w:r>
+      <w:r>
+        <w:t xml:space="preserve"> </w:t>
+      </w:r>
+      <w:r>
+        <w:t xml:space="preserve">only 11 of the 39,351 events, making it easier for us to see that </w:t>
+      </w:r>
+      <w:r>
+        <w:rPr>
+          <w:i/>
+          <w:iCs/>
+        </w:rPr>
+        <w:t>mm32.exe</w:t>
+      </w:r>
+      <w:r>
+        <w:rPr>
+          <w:i/>
+          <w:iCs/>
+        </w:rPr>
+        <w:t xml:space="preserve"> </w:t>
+      </w:r>
+      <w:r>
+        <w:t xml:space="preserve">performed a </w:t>
+      </w:r>
+      <w:r>
+        <w:rPr>
+          <w:rFonts w:ascii="Courier New" w:hAnsi="Courier New" w:cs="Courier New"/>
+        </w:rPr>
+        <w:t>RegSetValue</w:t>
+      </w:r>
+      <w:r>
+        <w:t xml:space="preserve"> of registry key</w:t>
+      </w:r>
+      <w:r>
+        <w:t xml:space="preserve"> </w:t>
+      </w:r>
+      <w:r>
+        <w:rPr>
+          <w:b/>
+          <w:bCs/>
+        </w:rPr>
+        <w:t>HKLM\SOFTWARE\Microsoft\Windows\CurrentVersion\Run\Sys32V2Controller</w:t>
+      </w:r>
+      <w:r>
+        <w:t xml:space="preserve"> (</w:t>
+      </w:r>
+      <w:r>
+        <w:rPr>
+          <w:i/>
+          <w:iCs/>
+        </w:rPr>
+        <w:t xml:space="preserve">sequence number 3 using </w:t>
+      </w:r>
+      <w:r>
+        <w:rPr>
+          <w:rFonts w:ascii="Courier New" w:hAnsi="Courier New" w:cs="Courier New"/>
+          <w:i/>
+          <w:iCs/>
+        </w:rPr>
+        <w:t>RegSetValue</w:t>
+      </w:r>
+      <w:r>
+        <w:t>).</w:t>
+      </w:r>
+      <w:r>
+        <w:t xml:space="preserve"> </w:t>
+      </w:r>
+    </w:p>
+    <w:p>
+      <w:pPr>
+        <w:autoSpaceDE w:val="0"/>
+        <w:autoSpaceDN w:val="0"/>
+        <w:adjustRightInd w:val="0"/>
+        <w:spacing w:after="0" w:line="240" w:lineRule="auto"/>
+      </w:pPr>
+    </w:p>
+    <w:p>
+      <w:pPr>
+        <w:autoSpaceDE w:val="0"/>
+        <w:autoSpaceDN w:val="0"/>
+        <w:adjustRightInd w:val="0"/>
+        <w:spacing w:after="0" w:line="240" w:lineRule="auto"/>
+      </w:pPr>
+      <w:r>
+        <w:t xml:space="preserve">Double-clicking this </w:t>
+      </w:r>
+      <w:r>
+        <w:rPr>
+          <w:rFonts w:ascii="Courier New" w:hAnsi="Courier New" w:cs="Courier New"/>
+        </w:rPr>
+        <w:t>RegSetValue</w:t>
+      </w:r>
+      <w:r>
+        <w:t xml:space="preserve"> event will reveal the data written to this location,</w:t>
+      </w:r>
+      <w:r>
+        <w:t xml:space="preserve"> </w:t>
+      </w:r>
+      <w:r>
+        <w:t>which is the current path to the malware.</w:t>
+      </w:r>
+      <w:r>
+        <w:t xml:space="preserve"> </w:t>
+      </w:r>
+      <w:r>
+        <w:t>If the malware extracted another executable and</w:t>
+      </w:r>
+      <w:r>
+        <w:t xml:space="preserve"> </w:t>
+      </w:r>
+      <w:r>
+        <w:t>ran it, don’t worry,</w:t>
+      </w:r>
+      <w:r>
+        <w:t xml:space="preserve"> </w:t>
+      </w:r>
+      <w:r>
+        <w:t>because that information is still there. Remember that the filter controls only</w:t>
+      </w:r>
+      <w:r>
+        <w:t xml:space="preserve"> </w:t>
+      </w:r>
+      <w:r>
+        <w:t xml:space="preserve">the display. </w:t>
+      </w:r>
+    </w:p>
+    <w:p>
+      <w:pPr>
+        <w:autoSpaceDE w:val="0"/>
+        <w:autoSpaceDN w:val="0"/>
+        <w:adjustRightInd w:val="0"/>
+        <w:spacing w:after="0" w:line="240" w:lineRule="auto"/>
+      </w:pPr>
+    </w:p>
+    <w:p>
+      <w:pPr>
+        <w:autoSpaceDE w:val="0"/>
+        <w:autoSpaceDN w:val="0"/>
+        <w:adjustRightInd w:val="0"/>
+        <w:spacing w:after="0" w:line="240" w:lineRule="auto"/>
+      </w:pPr>
+      <w:proofErr w:type="gramStart"/>
+      <w:r>
+        <w:t>All of</w:t>
+      </w:r>
+      <w:proofErr w:type="gramEnd"/>
+      <w:r>
+        <w:t xml:space="preserve"> the system calls that occurred when you ran the malware</w:t>
+      </w:r>
+      <w:r>
+        <w:t xml:space="preserve"> </w:t>
+      </w:r>
+      <w:r>
+        <w:t>are captured, including system calls from malware that was extracted by the</w:t>
+      </w:r>
+      <w:r>
+        <w:t xml:space="preserve"> </w:t>
+      </w:r>
+      <w:r>
+        <w:t>original executable. If you see any malware extracted, change the filter to display</w:t>
+      </w:r>
+      <w:r>
+        <w:t xml:space="preserve"> </w:t>
+      </w:r>
+      <w:r>
+        <w:t xml:space="preserve">the extracted name, and then click </w:t>
+      </w:r>
+      <w:r>
+        <w:rPr>
+          <w:b/>
+          <w:bCs/>
+        </w:rPr>
+        <w:t>Apply</w:t>
+      </w:r>
+      <w:r>
+        <w:t>. The events related to the</w:t>
+      </w:r>
+      <w:r>
+        <w:t xml:space="preserve"> </w:t>
+      </w:r>
+      <w:r>
+        <w:t>extracted malware will be displayed.</w:t>
+      </w:r>
+    </w:p>
+    <w:p>
+      <w:pPr>
+        <w:autoSpaceDE w:val="0"/>
+        <w:autoSpaceDN w:val="0"/>
+        <w:adjustRightInd w:val="0"/>
+        <w:spacing w:after="0" w:line="240" w:lineRule="auto"/>
+      </w:pPr>
+    </w:p>
+    <w:p>
+      <w:pPr>
+        <w:autoSpaceDE w:val="0"/>
+        <w:autoSpaceDN w:val="0"/>
+        <w:adjustRightInd w:val="0"/>
+        <w:spacing w:after="0" w:line="240" w:lineRule="auto"/>
+      </w:pPr>
+      <w:r>
+        <w:t>Procmon provides helpful automatic filters on its toolbar. The four filters</w:t>
+      </w:r>
+      <w:r>
+        <w:t xml:space="preserve"> </w:t>
+      </w:r>
+      <w:r>
+        <w:t>circled filter by the following categories:</w:t>
+      </w:r>
+    </w:p>
+    <w:p>
+      <w:pPr>
+        <w:autoSpaceDE w:val="0"/>
+        <w:autoSpaceDN w:val="0"/>
+        <w:adjustRightInd w:val="0"/>
+        <w:spacing w:after="0" w:line="240" w:lineRule="auto"/>
+      </w:pPr>
+    </w:p>
+    <w:p>
+      <w:pPr>
+        <w:autoSpaceDE w:val="0"/>
+        <w:autoSpaceDN w:val="0"/>
+        <w:adjustRightInd w:val="0"/>
+        <w:spacing w:after="0" w:line="240" w:lineRule="auto"/>
+        <w:jc w:val="center"/>
+      </w:pPr>
+      <w:r>
+        <w:rPr>
+          <w:noProof/>
+        </w:rPr>
+        <w:drawing>
+          <wp:inline distT="0" distB="0" distL="0" distR="0" wp14:anchorId="13223384" wp14:editId="221F0F78">
+            <wp:extent cx="4029075" cy="666750"/>
+            <wp:effectExtent l="0" t="0" r="9525" b="0"/>
+            <wp:docPr id="11" name="Picture 11"/>
+            <wp:cNvGraphicFramePr>
+              <a:graphicFrameLocks xmlns:a="http://schemas.openxmlformats.org/drawingml/2006/main" noChangeAspect="1"/>
+            </wp:cNvGraphicFramePr>
+            <a:graphic xmlns:a="http://schemas.openxmlformats.org/drawingml/2006/main">
+              <a:graphicData uri="http://schemas.openxmlformats.org/drawingml/2006/picture">
+                <pic:pic xmlns:pic="http://schemas.openxmlformats.org/drawingml/2006/picture">
+                  <pic:nvPicPr>
+                    <pic:cNvPr id="1" name=""/>
+                    <pic:cNvPicPr/>
+                  </pic:nvPicPr>
+                  <pic:blipFill>
+                    <a:blip r:embed="rId11"/>
+                    <a:stretch>
+                      <a:fillRect/>
+                    </a:stretch>
+                  </pic:blipFill>
+                  <pic:spPr>
+                    <a:xfrm>
+                      <a:off x="0" y="0"/>
+                      <a:ext cx="4029075" cy="666750"/>
+                    </a:xfrm>
+                    <a:prstGeom prst="rect">
+                      <a:avLst/>
+                    </a:prstGeom>
+                  </pic:spPr>
+                </pic:pic>
+              </a:graphicData>
+            </a:graphic>
+          </wp:inline>
+        </w:drawing>
+      </w:r>
+    </w:p>
+    <w:p>
+      <w:pPr>
+        <w:autoSpaceDE w:val="0"/>
+        <w:autoSpaceDN w:val="0"/>
+        <w:adjustRightInd w:val="0"/>
+        <w:spacing w:after="0" w:line="240" w:lineRule="auto"/>
+        <w:jc w:val="center"/>
+      </w:pPr>
+    </w:p>
+    <w:p>
+      <w:pPr>
+        <w:autoSpaceDE w:val="0"/>
+        <w:autoSpaceDN w:val="0"/>
+        <w:adjustRightInd w:val="0"/>
+        <w:spacing w:after="0" w:line="240" w:lineRule="auto"/>
+        <w:ind w:left="2160" w:hanging="2160"/>
+      </w:pPr>
+      <w:r>
+        <w:rPr>
+          <w:b/>
+          <w:bCs/>
+          <w:color w:val="FF0000"/>
+        </w:rPr>
+        <w:t>REGISTRY</w:t>
+      </w:r>
+      <w:r>
+        <w:rPr>
+          <w:color w:val="FF0000"/>
+        </w:rPr>
+        <w:t xml:space="preserve"> </w:t>
+      </w:r>
+      <w:r>
+        <w:tab/>
+      </w:r>
+      <w:r>
+        <w:t xml:space="preserve">By examining registry operations, you can tell </w:t>
+      </w:r>
+      <w:r>
+        <w:rPr>
+          <w:b/>
+          <w:bCs/>
+        </w:rPr>
+        <w:t>how a piece of</w:t>
+      </w:r>
+      <w:r>
+        <w:rPr>
+          <w:b/>
+          <w:bCs/>
+        </w:rPr>
+        <w:t xml:space="preserve"> </w:t>
+      </w:r>
+      <w:r>
+        <w:rPr>
+          <w:b/>
+          <w:bCs/>
+        </w:rPr>
+        <w:t>malware installs itself</w:t>
+      </w:r>
+      <w:r>
+        <w:t xml:space="preserve"> in the </w:t>
+      </w:r>
+      <w:r>
+        <w:rPr>
+          <w:b/>
+          <w:bCs/>
+        </w:rPr>
+        <w:t>registry</w:t>
+      </w:r>
+      <w:r>
+        <w:t>.</w:t>
+      </w:r>
+    </w:p>
+    <w:p>
+      <w:pPr>
+        <w:autoSpaceDE w:val="0"/>
+        <w:autoSpaceDN w:val="0"/>
+        <w:adjustRightInd w:val="0"/>
+        <w:spacing w:after="0" w:line="240" w:lineRule="auto"/>
+        <w:ind w:left="2160" w:hanging="2160"/>
+      </w:pPr>
+      <w:r>
+        <w:rPr>
+          <w:b/>
+          <w:bCs/>
+          <w:color w:val="FF0000"/>
+        </w:rPr>
+        <w:t>F</w:t>
+      </w:r>
+      <w:r>
+        <w:rPr>
+          <w:b/>
+          <w:bCs/>
+          <w:color w:val="FF0000"/>
+        </w:rPr>
+        <w:t>ILE SYSTEM</w:t>
+      </w:r>
+      <w:r>
+        <w:rPr>
+          <w:color w:val="FF0000"/>
+        </w:rPr>
+        <w:t xml:space="preserve"> </w:t>
+      </w:r>
+      <w:r>
+        <w:tab/>
+      </w:r>
+      <w:r>
+        <w:t xml:space="preserve">Exploring file system interaction can </w:t>
+      </w:r>
+      <w:r>
+        <w:rPr>
+          <w:b/>
+          <w:bCs/>
+        </w:rPr>
+        <w:t>show all files that the</w:t>
+      </w:r>
+      <w:r>
+        <w:rPr>
+          <w:b/>
+          <w:bCs/>
+        </w:rPr>
+        <w:t xml:space="preserve"> </w:t>
+      </w:r>
+      <w:r>
+        <w:rPr>
+          <w:b/>
+          <w:bCs/>
+        </w:rPr>
+        <w:t>malware creates</w:t>
+      </w:r>
+      <w:r>
+        <w:t xml:space="preserve"> or </w:t>
+      </w:r>
+      <w:r>
+        <w:rPr>
+          <w:b/>
+          <w:bCs/>
+        </w:rPr>
+        <w:t>configuration files it uses</w:t>
+      </w:r>
+      <w:r>
+        <w:t>.</w:t>
+      </w:r>
+    </w:p>
+    <w:p>
+      <w:pPr>
+        <w:autoSpaceDE w:val="0"/>
+        <w:autoSpaceDN w:val="0"/>
+        <w:adjustRightInd w:val="0"/>
+        <w:spacing w:after="0" w:line="240" w:lineRule="auto"/>
+        <w:ind w:left="2160" w:hanging="2160"/>
+      </w:pPr>
+      <w:r>
+        <w:rPr>
+          <w:b/>
+          <w:bCs/>
+          <w:color w:val="FF0000"/>
+        </w:rPr>
+        <w:t>PROCESS ACTIVITY</w:t>
+      </w:r>
+      <w:r>
+        <w:rPr>
+          <w:color w:val="FF0000"/>
+        </w:rPr>
+        <w:t xml:space="preserve"> </w:t>
+      </w:r>
+      <w:r>
+        <w:tab/>
+      </w:r>
+      <w:r>
+        <w:t xml:space="preserve">Investigating process activity can tell you </w:t>
+      </w:r>
+      <w:r>
+        <w:rPr>
+          <w:b/>
+          <w:bCs/>
+        </w:rPr>
+        <w:t>whether the</w:t>
+      </w:r>
+      <w:r>
+        <w:rPr>
+          <w:b/>
+          <w:bCs/>
+        </w:rPr>
+        <w:t xml:space="preserve"> </w:t>
+      </w:r>
+      <w:r>
+        <w:rPr>
+          <w:b/>
+          <w:bCs/>
+        </w:rPr>
+        <w:t>malware spawned additional processes</w:t>
+      </w:r>
+      <w:r>
+        <w:t>.</w:t>
+      </w:r>
+    </w:p>
+    <w:p>
+      <w:pPr>
+        <w:autoSpaceDE w:val="0"/>
+        <w:autoSpaceDN w:val="0"/>
+        <w:adjustRightInd w:val="0"/>
+        <w:spacing w:after="0" w:line="240" w:lineRule="auto"/>
+        <w:ind w:left="2160" w:hanging="2160"/>
+      </w:pPr>
+      <w:r>
+        <w:rPr>
+          <w:b/>
+          <w:bCs/>
+          <w:color w:val="FF0000"/>
+        </w:rPr>
+        <w:t>NETWORK</w:t>
+      </w:r>
+      <w:r>
+        <w:rPr>
+          <w:color w:val="FF0000"/>
+        </w:rPr>
+        <w:t xml:space="preserve"> </w:t>
+      </w:r>
+      <w:r>
+        <w:tab/>
+      </w:r>
+      <w:r>
+        <w:t xml:space="preserve">Identifying network connections can show you </w:t>
+      </w:r>
+      <w:r>
+        <w:rPr>
+          <w:b/>
+          <w:bCs/>
+        </w:rPr>
+        <w:t>any ports on</w:t>
+      </w:r>
+      <w:r>
+        <w:rPr>
+          <w:b/>
+          <w:bCs/>
+        </w:rPr>
+        <w:t xml:space="preserve"> </w:t>
+      </w:r>
+      <w:r>
+        <w:rPr>
+          <w:b/>
+          <w:bCs/>
+        </w:rPr>
+        <w:t>which the malware is listening</w:t>
+      </w:r>
+      <w:r>
+        <w:t>.</w:t>
+      </w:r>
+    </w:p>
+    <w:p>
+      <w:pPr>
+        <w:autoSpaceDE w:val="0"/>
+        <w:autoSpaceDN w:val="0"/>
+        <w:adjustRightInd w:val="0"/>
+        <w:spacing w:after="0" w:line="240" w:lineRule="auto"/>
+        <w:ind w:left="2160" w:hanging="2160"/>
+        <w:rPr>
+          <w:rStyle w:val="IntenseReference"/>
+        </w:rPr>
+      </w:pPr>
+      <w:r>
+        <w:rPr>
+          <w:rStyle w:val="IntenseReference"/>
+        </w:rPr>
+        <w:lastRenderedPageBreak/>
+        <w:t>Viewing Processes with Process Explorer</w:t>
+      </w:r>
+    </w:p>
+    <w:p/>
+    <w:p>
+      <w:pPr>
+        <w:autoSpaceDE w:val="0"/>
+        <w:autoSpaceDN w:val="0"/>
+        <w:adjustRightInd w:val="0"/>
+        <w:spacing w:after="0" w:line="240" w:lineRule="auto"/>
+      </w:pPr>
+      <w:r>
+        <w:t>The Process Explorer,</w:t>
+      </w:r>
+      <w:r>
+        <w:rPr>
+          <w:b/>
+          <w:bCs/>
+        </w:rPr>
+        <w:t xml:space="preserve"> free from Microsoft</w:t>
+      </w:r>
+      <w:r>
+        <w:t xml:space="preserve">, is an extremely </w:t>
+      </w:r>
+      <w:r>
+        <w:rPr>
+          <w:b/>
+          <w:bCs/>
+        </w:rPr>
+        <w:t>powerful task</w:t>
+      </w:r>
+      <w:r>
+        <w:rPr>
+          <w:b/>
+          <w:bCs/>
+        </w:rPr>
+        <w:t xml:space="preserve"> </w:t>
+      </w:r>
+      <w:r>
+        <w:rPr>
+          <w:b/>
+          <w:bCs/>
+        </w:rPr>
+        <w:t>manager</w:t>
+      </w:r>
+      <w:r>
+        <w:t xml:space="preserve"> that should be </w:t>
+      </w:r>
+      <w:r>
+        <w:rPr>
+          <w:b/>
+          <w:bCs/>
+        </w:rPr>
+        <w:t>running</w:t>
+      </w:r>
+      <w:r>
+        <w:t xml:space="preserve"> when you are </w:t>
+      </w:r>
+      <w:r>
+        <w:rPr>
+          <w:b/>
+          <w:bCs/>
+        </w:rPr>
+        <w:t>performing</w:t>
+      </w:r>
+      <w:r>
+        <w:t xml:space="preserve"> </w:t>
+      </w:r>
+      <w:r>
+        <w:rPr>
+          <w:b/>
+          <w:bCs/>
+        </w:rPr>
+        <w:t>dynamic</w:t>
+      </w:r>
+      <w:r>
+        <w:t xml:space="preserve"> </w:t>
+      </w:r>
+      <w:r>
+        <w:rPr>
+          <w:b/>
+          <w:bCs/>
+        </w:rPr>
+        <w:t>analysis</w:t>
+      </w:r>
+      <w:r>
+        <w:t>.</w:t>
+      </w:r>
+      <w:r>
+        <w:t xml:space="preserve"> </w:t>
+      </w:r>
+      <w:r>
+        <w:t xml:space="preserve">It can provide </w:t>
+      </w:r>
+      <w:r>
+        <w:rPr>
+          <w:b/>
+          <w:bCs/>
+        </w:rPr>
+        <w:t>valuable insight into the processes currently running</w:t>
+      </w:r>
+      <w:r>
+        <w:t xml:space="preserve"> on a</w:t>
+      </w:r>
+      <w:r>
+        <w:t xml:space="preserve"> </w:t>
+      </w:r>
+      <w:r>
+        <w:rPr>
+          <w:b/>
+          <w:bCs/>
+        </w:rPr>
+        <w:t>system</w:t>
+      </w:r>
+      <w:r>
+        <w:t>.</w:t>
+      </w:r>
+    </w:p>
+    <w:p>
+      <w:pPr>
+        <w:autoSpaceDE w:val="0"/>
+        <w:autoSpaceDN w:val="0"/>
+        <w:adjustRightInd w:val="0"/>
+        <w:spacing w:after="0" w:line="240" w:lineRule="auto"/>
+      </w:pPr>
+    </w:p>
+    <w:p>
+      <w:pPr>
+        <w:autoSpaceDE w:val="0"/>
+        <w:autoSpaceDN w:val="0"/>
+        <w:adjustRightInd w:val="0"/>
+        <w:spacing w:after="0" w:line="240" w:lineRule="auto"/>
+      </w:pPr>
+      <w:r>
+        <w:t xml:space="preserve">You can use Process Explorer to </w:t>
+      </w:r>
+      <w:r>
+        <w:rPr>
+          <w:b/>
+          <w:bCs/>
+        </w:rPr>
+        <w:t>list active processes</w:t>
+      </w:r>
+      <w:r>
+        <w:t xml:space="preserve">, </w:t>
+      </w:r>
+      <w:r>
+        <w:rPr>
+          <w:b/>
+          <w:bCs/>
+        </w:rPr>
+        <w:t>DLLs</w:t>
+      </w:r>
+      <w:r>
+        <w:t xml:space="preserve"> loaded by a</w:t>
+      </w:r>
+      <w:r>
+        <w:t xml:space="preserve"> </w:t>
+      </w:r>
+      <w:r>
+        <w:t xml:space="preserve">process, </w:t>
+      </w:r>
+      <w:r>
+        <w:rPr>
+          <w:b/>
+          <w:bCs/>
+        </w:rPr>
+        <w:t>various process</w:t>
+      </w:r>
+      <w:r>
+        <w:t xml:space="preserve"> </w:t>
+      </w:r>
+      <w:r>
+        <w:rPr>
+          <w:b/>
+          <w:bCs/>
+        </w:rPr>
+        <w:t>properties</w:t>
+      </w:r>
+      <w:r>
+        <w:t xml:space="preserve">, and </w:t>
+      </w:r>
+      <w:r>
+        <w:rPr>
+          <w:b/>
+          <w:bCs/>
+        </w:rPr>
+        <w:t>overall system information</w:t>
+      </w:r>
+      <w:r>
+        <w:t>. You can</w:t>
+      </w:r>
+      <w:r>
+        <w:t xml:space="preserve"> </w:t>
+      </w:r>
+      <w:r>
+        <w:t xml:space="preserve">also use it to </w:t>
+      </w:r>
+      <w:r>
+        <w:rPr>
+          <w:b/>
+          <w:bCs/>
+        </w:rPr>
+        <w:t>kill a process</w:t>
+      </w:r>
+      <w:r>
+        <w:t xml:space="preserve">, </w:t>
+      </w:r>
+      <w:r>
+        <w:rPr>
+          <w:b/>
+          <w:bCs/>
+        </w:rPr>
+        <w:t>log out users</w:t>
+      </w:r>
+      <w:r>
+        <w:t xml:space="preserve">, and </w:t>
+      </w:r>
+      <w:r>
+        <w:rPr>
+          <w:b/>
+          <w:bCs/>
+        </w:rPr>
+        <w:t xml:space="preserve">launch </w:t>
+      </w:r>
+      <w:r>
+        <w:t>and</w:t>
+      </w:r>
+      <w:r>
+        <w:rPr>
+          <w:b/>
+          <w:bCs/>
+        </w:rPr>
+        <w:t xml:space="preserve"> validate processes</w:t>
+      </w:r>
+      <w:r>
+        <w:t>.</w:t>
+      </w:r>
+    </w:p>
+    <w:p>
+      <w:pPr>
+        <w:autoSpaceDE w:val="0"/>
+        <w:autoSpaceDN w:val="0"/>
+        <w:adjustRightInd w:val="0"/>
+        <w:spacing w:after="0" w:line="240" w:lineRule="auto"/>
+      </w:pPr>
+    </w:p>
+    <w:p>
+      <w:pPr>
+        <w:autoSpaceDE w:val="0"/>
+        <w:autoSpaceDN w:val="0"/>
+        <w:adjustRightInd w:val="0"/>
+        <w:spacing w:after="0" w:line="240" w:lineRule="auto"/>
+        <w:rPr>
+          <w:rStyle w:val="IntenseReference"/>
+        </w:rPr>
+      </w:pPr>
+      <w:r>
+        <w:rPr>
+          <w:rStyle w:val="IntenseReference"/>
+        </w:rPr>
+        <w:t>The Process Explorer Display</w:t>
+      </w:r>
+    </w:p>
+    <w:p>
+      <w:pPr>
+        <w:autoSpaceDE w:val="0"/>
+        <w:autoSpaceDN w:val="0"/>
+        <w:adjustRightInd w:val="0"/>
+        <w:spacing w:after="0" w:line="240" w:lineRule="auto"/>
+        <w:rPr>
+          <w:rStyle w:val="IntenseReference"/>
+        </w:rPr>
+      </w:pPr>
+    </w:p>
+    <w:p>
+      <w:pPr>
+        <w:autoSpaceDE w:val="0"/>
+        <w:autoSpaceDN w:val="0"/>
+        <w:adjustRightInd w:val="0"/>
+        <w:spacing w:after="0" w:line="240" w:lineRule="auto"/>
+      </w:pPr>
+      <w:r>
+        <w:t xml:space="preserve">Process Explorer </w:t>
+      </w:r>
+      <w:r>
+        <w:rPr>
+          <w:b/>
+          <w:bCs/>
+        </w:rPr>
+        <w:t>monitors the processes running</w:t>
+      </w:r>
+      <w:r>
+        <w:t xml:space="preserve"> </w:t>
+      </w:r>
+      <w:r>
+        <w:rPr>
+          <w:b/>
+          <w:bCs/>
+        </w:rPr>
+        <w:t>on</w:t>
+      </w:r>
+      <w:r>
+        <w:t xml:space="preserve"> a </w:t>
+      </w:r>
+      <w:r>
+        <w:rPr>
+          <w:b/>
+          <w:bCs/>
+        </w:rPr>
+        <w:t>system</w:t>
+      </w:r>
+      <w:r>
+        <w:t xml:space="preserve"> and </w:t>
+      </w:r>
+      <w:r>
+        <w:rPr>
+          <w:b/>
+          <w:bCs/>
+        </w:rPr>
+        <w:t>shows</w:t>
+      </w:r>
+      <w:r>
+        <w:t xml:space="preserve"> </w:t>
+      </w:r>
+      <w:r>
+        <w:t xml:space="preserve">them in a </w:t>
+      </w:r>
+      <w:r>
+        <w:rPr>
+          <w:b/>
+          <w:bCs/>
+        </w:rPr>
+        <w:t>tree structure</w:t>
+      </w:r>
+      <w:r>
+        <w:t xml:space="preserve"> that </w:t>
+      </w:r>
+      <w:r>
+        <w:rPr>
+          <w:b/>
+          <w:bCs/>
+        </w:rPr>
+        <w:t>displays</w:t>
+      </w:r>
+      <w:r>
+        <w:t xml:space="preserve"> </w:t>
+      </w:r>
+      <w:r>
+        <w:rPr>
+          <w:b/>
+          <w:bCs/>
+        </w:rPr>
+        <w:t>child</w:t>
+      </w:r>
+      <w:r>
+        <w:t xml:space="preserve"> and </w:t>
+      </w:r>
+      <w:r>
+        <w:rPr>
+          <w:b/>
+          <w:bCs/>
+        </w:rPr>
+        <w:t>parent</w:t>
+      </w:r>
+      <w:r>
+        <w:t xml:space="preserve"> </w:t>
+      </w:r>
+      <w:r>
+        <w:rPr>
+          <w:b/>
+          <w:bCs/>
+        </w:rPr>
+        <w:t>relationships</w:t>
+      </w:r>
+      <w:r>
+        <w:t>. For</w:t>
+      </w:r>
+      <w:r>
+        <w:t xml:space="preserve"> </w:t>
+      </w:r>
+      <w:r>
+        <w:t xml:space="preserve">example, you can see that </w:t>
+      </w:r>
+      <w:r>
+        <w:rPr>
+          <w:i/>
+          <w:iCs/>
+        </w:rPr>
+        <w:t>services.exe</w:t>
+      </w:r>
+      <w:r>
+        <w:t xml:space="preserve"> is a </w:t>
+      </w:r>
+      <w:r>
+        <w:rPr>
+          <w:b/>
+          <w:bCs/>
+        </w:rPr>
+        <w:t xml:space="preserve">child process </w:t>
+      </w:r>
+      <w:r>
+        <w:t>of</w:t>
+      </w:r>
+      <w:r>
+        <w:t xml:space="preserve"> </w:t>
+      </w:r>
+      <w:r>
+        <w:rPr>
+          <w:i/>
+          <w:iCs/>
+        </w:rPr>
+        <w:t>winlogon.exe</w:t>
+      </w:r>
+      <w:r>
+        <w:t xml:space="preserve">, as indicated by the </w:t>
+      </w:r>
+      <w:r>
+        <w:rPr>
+          <w:b/>
+          <w:bCs/>
+        </w:rPr>
+        <w:t>left curly bracket</w:t>
+      </w:r>
+      <w:r>
+        <w:t>.</w:t>
+      </w:r>
+    </w:p>
+    <w:p>
+      <w:pPr>
+        <w:autoSpaceDE w:val="0"/>
+        <w:autoSpaceDN w:val="0"/>
+        <w:adjustRightInd w:val="0"/>
+        <w:spacing w:after="0" w:line="240" w:lineRule="auto"/>
+      </w:pPr>
+    </w:p>
+    <w:p>
+      <w:pPr>
+        <w:autoSpaceDE w:val="0"/>
+        <w:autoSpaceDN w:val="0"/>
+        <w:adjustRightInd w:val="0"/>
+        <w:spacing w:after="0" w:line="240" w:lineRule="auto"/>
+        <w:jc w:val="center"/>
+      </w:pPr>
+      <w:r>
+        <w:rPr>
+          <w:noProof/>
+        </w:rPr>
+        <w:drawing>
+          <wp:inline distT="0" distB="0" distL="0" distR="0" wp14:anchorId="45E6D98B" wp14:editId="42D264E1">
+            <wp:extent cx="4333875" cy="3017785"/>
+            <wp:effectExtent l="0" t="0" r="0" b="0"/>
+            <wp:docPr id="12" name="Picture 12"/>
+            <wp:cNvGraphicFramePr>
+              <a:graphicFrameLocks xmlns:a="http://schemas.openxmlformats.org/drawingml/2006/main" noChangeAspect="1"/>
+            </wp:cNvGraphicFramePr>
+            <a:graphic xmlns:a="http://schemas.openxmlformats.org/drawingml/2006/main">
+              <a:graphicData uri="http://schemas.openxmlformats.org/drawingml/2006/picture">
+                <pic:pic xmlns:pic="http://schemas.openxmlformats.org/drawingml/2006/picture">
+                  <pic:nvPicPr>
+                    <pic:cNvPr id="1" name=""/>
+                    <pic:cNvPicPr/>
+                  </pic:nvPicPr>
+                  <pic:blipFill>
+                    <a:blip r:embed="rId12"/>
+                    <a:stretch>
+                      <a:fillRect/>
+                    </a:stretch>
+                  </pic:blipFill>
+                  <pic:spPr>
+                    <a:xfrm>
+                      <a:off x="0" y="0"/>
+                      <a:ext cx="4370124" cy="3043026"/>
+                    </a:xfrm>
+                    <a:prstGeom prst="rect">
+                      <a:avLst/>
+                    </a:prstGeom>
+                  </pic:spPr>
+                </pic:pic>
+              </a:graphicData>
+            </a:graphic>
+          </wp:inline>
+        </w:drawing>
+      </w:r>
+    </w:p>
+    <w:p>
+      <w:pPr>
+        <w:autoSpaceDE w:val="0"/>
+        <w:autoSpaceDN w:val="0"/>
+        <w:adjustRightInd w:val="0"/>
+        <w:spacing w:after="0" w:line="240" w:lineRule="auto"/>
+        <w:rPr>
+          <w:b/>
+          <w:bCs/>
+          <w:i/>
+          <w:iCs/>
+        </w:rPr>
+      </w:pPr>
+      <w:r>
+        <w:rPr>
+          <w:b/>
+          <w:bCs/>
+          <w:i/>
+          <w:iCs/>
+        </w:rPr>
+        <w:t xml:space="preserve">Process Explorer shows five columns: </w:t>
+      </w:r>
+    </w:p>
+    <w:p>
+      <w:pPr>
+        <w:autoSpaceDE w:val="0"/>
+        <w:autoSpaceDN w:val="0"/>
+        <w:adjustRightInd w:val="0"/>
+        <w:spacing w:after="0" w:line="240" w:lineRule="auto"/>
+        <w:rPr>
+          <w:b/>
+          <w:bCs/>
+          <w:i/>
+          <w:iCs/>
+        </w:rPr>
+      </w:pPr>
+    </w:p>
+    <w:p>
+      <w:pPr>
+        <w:pStyle w:val="ListParagraph"/>
+        <w:numPr>
+          <w:ilvl w:val="0"/>
+          <w:numId w:val="4"/>
+        </w:numPr>
+        <w:autoSpaceDE w:val="0"/>
+        <w:autoSpaceDN w:val="0"/>
+        <w:adjustRightInd w:val="0"/>
+        <w:spacing w:after="0" w:line="240" w:lineRule="auto"/>
+      </w:pPr>
+      <w:r>
+        <w:rPr>
+          <w:b/>
+          <w:bCs/>
+        </w:rPr>
+        <w:t>Process</w:t>
+      </w:r>
+      <w:r>
+        <w:t xml:space="preserve"> (</w:t>
+      </w:r>
+      <w:r>
+        <w:rPr>
+          <w:i/>
+          <w:iCs/>
+        </w:rPr>
+        <w:t>the process name</w:t>
+      </w:r>
+      <w:r>
+        <w:t>)</w:t>
+      </w:r>
+    </w:p>
+    <w:p>
+      <w:pPr>
+        <w:pStyle w:val="ListParagraph"/>
+        <w:numPr>
+          <w:ilvl w:val="0"/>
+          <w:numId w:val="4"/>
+        </w:numPr>
+        <w:autoSpaceDE w:val="0"/>
+        <w:autoSpaceDN w:val="0"/>
+        <w:adjustRightInd w:val="0"/>
+        <w:spacing w:after="0" w:line="240" w:lineRule="auto"/>
+      </w:pPr>
+      <w:r>
+        <w:rPr>
+          <w:b/>
+          <w:bCs/>
+        </w:rPr>
+        <w:t>PID</w:t>
+      </w:r>
+      <w:r>
+        <w:t xml:space="preserve"> (</w:t>
+      </w:r>
+      <w:r>
+        <w:rPr>
+          <w:i/>
+          <w:iCs/>
+        </w:rPr>
+        <w:t>the process identifier</w:t>
+      </w:r>
+      <w:r>
+        <w:t>)</w:t>
+      </w:r>
+    </w:p>
+    <w:p>
+      <w:pPr>
+        <w:pStyle w:val="ListParagraph"/>
+        <w:numPr>
+          <w:ilvl w:val="0"/>
+          <w:numId w:val="4"/>
+        </w:numPr>
+        <w:autoSpaceDE w:val="0"/>
+        <w:autoSpaceDN w:val="0"/>
+        <w:adjustRightInd w:val="0"/>
+        <w:spacing w:after="0" w:line="240" w:lineRule="auto"/>
+      </w:pPr>
+      <w:r>
+        <w:rPr>
+          <w:b/>
+          <w:bCs/>
+        </w:rPr>
+        <w:t>CPU</w:t>
+      </w:r>
+      <w:r>
+        <w:t xml:space="preserve"> (</w:t>
+      </w:r>
+      <w:r>
+        <w:rPr>
+          <w:i/>
+          <w:iCs/>
+        </w:rPr>
+        <w:t>CPU usage</w:t>
+      </w:r>
+      <w:r>
+        <w:t>)</w:t>
+      </w:r>
+    </w:p>
+    <w:p>
+      <w:pPr>
+        <w:pStyle w:val="ListParagraph"/>
+        <w:numPr>
+          <w:ilvl w:val="0"/>
+          <w:numId w:val="4"/>
+        </w:numPr>
+        <w:autoSpaceDE w:val="0"/>
+        <w:autoSpaceDN w:val="0"/>
+        <w:adjustRightInd w:val="0"/>
+        <w:spacing w:after="0" w:line="240" w:lineRule="auto"/>
+        <w:rPr>
+          <w:b/>
+          <w:bCs/>
+        </w:rPr>
+      </w:pPr>
+      <w:r>
+        <w:rPr>
+          <w:b/>
+          <w:bCs/>
+        </w:rPr>
+        <w:t>Description</w:t>
+      </w:r>
+      <w:r>
+        <w:rPr>
+          <w:b/>
+          <w:bCs/>
+        </w:rPr>
+        <w:t xml:space="preserve"> </w:t>
+      </w:r>
+    </w:p>
+    <w:p>
+      <w:pPr>
+        <w:pStyle w:val="ListParagraph"/>
+        <w:numPr>
+          <w:ilvl w:val="0"/>
+          <w:numId w:val="4"/>
+        </w:numPr>
+        <w:autoSpaceDE w:val="0"/>
+        <w:autoSpaceDN w:val="0"/>
+        <w:adjustRightInd w:val="0"/>
+        <w:spacing w:after="0" w:line="240" w:lineRule="auto"/>
+        <w:rPr>
+          <w:b/>
+          <w:bCs/>
+        </w:rPr>
+      </w:pPr>
+      <w:r>
+        <w:rPr>
+          <w:b/>
+          <w:bCs/>
+        </w:rPr>
+        <w:t>Company</w:t>
+      </w:r>
+      <w:r>
+        <w:rPr>
+          <w:b/>
+          <w:bCs/>
+        </w:rPr>
+        <w:t xml:space="preserve"> </w:t>
+      </w:r>
+      <w:r>
+        <w:rPr>
+          <w:b/>
+          <w:bCs/>
+        </w:rPr>
+        <w:t>Name</w:t>
+      </w:r>
+    </w:p>
+    <w:p>
+      <w:pPr>
+        <w:pStyle w:val="ListParagraph"/>
+        <w:autoSpaceDE w:val="0"/>
+        <w:autoSpaceDN w:val="0"/>
+        <w:adjustRightInd w:val="0"/>
+        <w:spacing w:after="0" w:line="240" w:lineRule="auto"/>
+        <w:rPr>
+          <w:b/>
+          <w:bCs/>
+        </w:rPr>
+      </w:pPr>
+    </w:p>
+    <w:p>
+      <w:pPr>
+        <w:autoSpaceDE w:val="0"/>
+        <w:autoSpaceDN w:val="0"/>
+        <w:adjustRightInd w:val="0"/>
+        <w:spacing w:after="0" w:line="240" w:lineRule="auto"/>
+      </w:pPr>
+      <w:r>
+        <w:t>T</w:t>
+      </w:r>
+      <w:r>
+        <w:t>he view updates every second. By default, services are highlighted in</w:t>
+      </w:r>
+      <w:r>
+        <w:t xml:space="preserve"> </w:t>
+      </w:r>
+      <w:r>
+        <w:rPr>
+          <w:b/>
+          <w:bCs/>
+          <w:color w:val="FF33CC"/>
+        </w:rPr>
+        <w:t>pink</w:t>
+      </w:r>
+      <w:r>
+        <w:t xml:space="preserve">, processes in </w:t>
+      </w:r>
+      <w:r>
+        <w:rPr>
+          <w:b/>
+          <w:bCs/>
+          <w:color w:val="0070C0"/>
+        </w:rPr>
+        <w:t>blue</w:t>
+      </w:r>
+      <w:r>
+        <w:t xml:space="preserve">, new processes in </w:t>
+      </w:r>
+      <w:r>
+        <w:rPr>
+          <w:b/>
+          <w:bCs/>
+          <w:color w:val="70AD47" w:themeColor="accent6"/>
+        </w:rPr>
+        <w:t>green</w:t>
+      </w:r>
+      <w:r>
+        <w:t>, and terminated processes in</w:t>
+      </w:r>
+      <w:r>
+        <w:t xml:space="preserve"> </w:t>
+      </w:r>
+      <w:r>
+        <w:rPr>
+          <w:b/>
+          <w:bCs/>
+          <w:color w:val="FF0000"/>
+        </w:rPr>
+        <w:t>red</w:t>
+      </w:r>
+      <w:r>
+        <w:t xml:space="preserve">. </w:t>
+      </w:r>
+    </w:p>
+    <w:p>
+      <w:pPr>
+        <w:autoSpaceDE w:val="0"/>
+        <w:autoSpaceDN w:val="0"/>
+        <w:adjustRightInd w:val="0"/>
+        <w:spacing w:after="0" w:line="240" w:lineRule="auto"/>
+      </w:pPr>
+    </w:p>
+    <w:p>
+      <w:pPr>
+        <w:autoSpaceDE w:val="0"/>
+        <w:autoSpaceDN w:val="0"/>
+        <w:adjustRightInd w:val="0"/>
+        <w:spacing w:after="0" w:line="240" w:lineRule="auto"/>
+      </w:pPr>
+      <w:r>
+        <w:t xml:space="preserve">Green and red highlights are </w:t>
+      </w:r>
+      <w:r>
+        <w:rPr>
+          <w:b/>
+          <w:bCs/>
+        </w:rPr>
+        <w:t>temporary</w:t>
+      </w:r>
+      <w:r>
+        <w:t xml:space="preserve"> and</w:t>
+      </w:r>
+      <w:r>
+        <w:t xml:space="preserve"> are removed after the process</w:t>
+      </w:r>
+      <w:r>
+        <w:t xml:space="preserve"> </w:t>
+      </w:r>
+      <w:r>
+        <w:t>has started or</w:t>
+      </w:r>
+      <w:r>
+        <w:t xml:space="preserve"> </w:t>
+      </w:r>
+      <w:r>
+        <w:t xml:space="preserve">terminated. </w:t>
+      </w:r>
+    </w:p>
+    <w:p>
+      <w:pPr>
+        <w:autoSpaceDE w:val="0"/>
+        <w:autoSpaceDN w:val="0"/>
+        <w:adjustRightInd w:val="0"/>
+        <w:spacing w:after="0" w:line="240" w:lineRule="auto"/>
+      </w:pPr>
+    </w:p>
+    <w:p>
+      <w:pPr>
+        <w:autoSpaceDE w:val="0"/>
+        <w:autoSpaceDN w:val="0"/>
+        <w:adjustRightInd w:val="0"/>
+        <w:spacing w:after="0" w:line="240" w:lineRule="auto"/>
+      </w:pPr>
+      <w:r>
+        <w:t xml:space="preserve">When </w:t>
+      </w:r>
+      <w:r>
+        <w:t>analysing</w:t>
+      </w:r>
+      <w:r>
+        <w:t xml:space="preserve"> malware, watch the </w:t>
+      </w:r>
+      <w:r>
+        <w:rPr>
+          <w:b/>
+          <w:bCs/>
+        </w:rPr>
+        <w:t>Process</w:t>
+      </w:r>
+      <w:r>
+        <w:rPr>
+          <w:b/>
+          <w:bCs/>
+        </w:rPr>
+        <w:t xml:space="preserve"> </w:t>
+      </w:r>
+      <w:r>
+        <w:rPr>
+          <w:b/>
+          <w:bCs/>
+        </w:rPr>
+        <w:t>Explorer window for changes or new processes</w:t>
+      </w:r>
+      <w:r>
+        <w:t xml:space="preserve">, and be sure to </w:t>
+      </w:r>
+      <w:r>
+        <w:rPr>
+          <w:b/>
+          <w:bCs/>
+        </w:rPr>
+        <w:t>investigate</w:t>
+      </w:r>
+      <w:r>
+        <w:rPr>
+          <w:b/>
+          <w:bCs/>
+        </w:rPr>
+        <w:t xml:space="preserve"> </w:t>
+      </w:r>
+      <w:r>
+        <w:rPr>
+          <w:b/>
+          <w:bCs/>
+        </w:rPr>
+        <w:t>them thoroughly</w:t>
+      </w:r>
+      <w:r>
+        <w:t>.</w:t>
+      </w:r>
+    </w:p>
+    <w:p>
+      <w:pPr>
+        <w:autoSpaceDE w:val="0"/>
+        <w:autoSpaceDN w:val="0"/>
+        <w:adjustRightInd w:val="0"/>
+        <w:spacing w:after="0" w:line="240" w:lineRule="auto"/>
+      </w:pPr>
+      <w:r>
+        <w:lastRenderedPageBreak/>
+        <w:t xml:space="preserve">Process Explorer can display quite a bit of information </w:t>
+      </w:r>
+      <w:r>
+        <w:rPr>
+          <w:b/>
+          <w:bCs/>
+        </w:rPr>
+        <w:t>for each process</w:t>
+      </w:r>
+      <w:r>
+        <w:t>.</w:t>
+      </w:r>
+    </w:p>
+    <w:p>
+      <w:pPr>
+        <w:autoSpaceDE w:val="0"/>
+        <w:autoSpaceDN w:val="0"/>
+        <w:adjustRightInd w:val="0"/>
+        <w:spacing w:after="0" w:line="240" w:lineRule="auto"/>
+      </w:pPr>
+    </w:p>
+    <w:p>
+      <w:pPr>
+        <w:autoSpaceDE w:val="0"/>
+        <w:autoSpaceDN w:val="0"/>
+        <w:adjustRightInd w:val="0"/>
+        <w:spacing w:after="0" w:line="240" w:lineRule="auto"/>
+      </w:pPr>
+      <w:r>
+        <w:t>For example, when the DLL information display window is active, you can</w:t>
+      </w:r>
+      <w:r>
+        <w:t xml:space="preserve"> </w:t>
+      </w:r>
+      <w:r>
+        <w:rPr>
+          <w:b/>
+          <w:bCs/>
+        </w:rPr>
+        <w:t>click a process to see all</w:t>
+      </w:r>
+      <w:r>
+        <w:t xml:space="preserve"> </w:t>
+      </w:r>
+      <w:r>
+        <w:rPr>
+          <w:b/>
+          <w:bCs/>
+        </w:rPr>
+        <w:t>DLLs it loaded into memory</w:t>
+      </w:r>
+      <w:r>
+        <w:t xml:space="preserve">. </w:t>
+      </w:r>
+    </w:p>
+    <w:p>
+      <w:pPr>
+        <w:autoSpaceDE w:val="0"/>
+        <w:autoSpaceDN w:val="0"/>
+        <w:adjustRightInd w:val="0"/>
+        <w:spacing w:after="0" w:line="240" w:lineRule="auto"/>
+      </w:pPr>
+    </w:p>
+    <w:p>
+      <w:pPr>
+        <w:autoSpaceDE w:val="0"/>
+        <w:autoSpaceDN w:val="0"/>
+        <w:adjustRightInd w:val="0"/>
+        <w:spacing w:after="0" w:line="240" w:lineRule="auto"/>
+      </w:pPr>
+      <w:r>
+        <w:t>You can change the</w:t>
+      </w:r>
+      <w:r>
+        <w:t xml:space="preserve"> </w:t>
+      </w:r>
+      <w:r>
+        <w:t xml:space="preserve">DLL display window to the Handles window, which shows </w:t>
+      </w:r>
+      <w:r>
+        <w:rPr>
+          <w:b/>
+          <w:bCs/>
+        </w:rPr>
+        <w:t>all handles held by</w:t>
+      </w:r>
+      <w:r>
+        <w:rPr>
+          <w:b/>
+          <w:bCs/>
+        </w:rPr>
+        <w:t xml:space="preserve"> </w:t>
+      </w:r>
+      <w:r>
+        <w:rPr>
+          <w:b/>
+          <w:bCs/>
+        </w:rPr>
+        <w:t>the process</w:t>
+      </w:r>
+      <w:r>
+        <w:t xml:space="preserve">, including file </w:t>
+      </w:r>
+      <w:r>
+        <w:rPr>
+          <w:b/>
+          <w:bCs/>
+        </w:rPr>
+        <w:t>handles, mutexes, events</w:t>
+      </w:r>
+      <w:r>
+        <w:t>, and so on.</w:t>
+      </w:r>
+    </w:p>
+    <w:p>
+      <w:pPr>
+        <w:autoSpaceDE w:val="0"/>
+        <w:autoSpaceDN w:val="0"/>
+        <w:adjustRightInd w:val="0"/>
+        <w:spacing w:after="0" w:line="240" w:lineRule="auto"/>
+      </w:pPr>
+    </w:p>
+    <w:p>
+      <w:pPr>
+        <w:autoSpaceDE w:val="0"/>
+        <w:autoSpaceDN w:val="0"/>
+        <w:adjustRightInd w:val="0"/>
+        <w:spacing w:after="0" w:line="240" w:lineRule="auto"/>
+      </w:pPr>
+      <w:r>
+        <w:t xml:space="preserve">The Properties window shown </w:t>
+      </w:r>
+      <w:r>
+        <w:t>beneath</w:t>
+      </w:r>
+      <w:r>
+        <w:t xml:space="preserve"> opens when you </w:t>
+      </w:r>
+      <w:r>
+        <w:rPr>
+          <w:b/>
+          <w:bCs/>
+        </w:rPr>
+        <w:t>double-click</w:t>
+      </w:r>
+      <w:r>
+        <w:rPr>
+          <w:b/>
+          <w:bCs/>
+        </w:rPr>
+        <w:t xml:space="preserve"> </w:t>
+      </w:r>
+      <w:r>
+        <w:t>a</w:t>
+      </w:r>
+      <w:r>
+        <w:rPr>
+          <w:b/>
+          <w:bCs/>
+        </w:rPr>
+        <w:t xml:space="preserve"> process name</w:t>
+      </w:r>
+      <w:r>
+        <w:t>. This window can provide some particularly useful information</w:t>
+      </w:r>
+      <w:r>
+        <w:t xml:space="preserve"> </w:t>
+      </w:r>
+      <w:r>
+        <w:t xml:space="preserve">about your subject malware. The Threads tab shows </w:t>
+      </w:r>
+      <w:r>
+        <w:rPr>
+          <w:b/>
+          <w:bCs/>
+        </w:rPr>
+        <w:t>all active threads</w:t>
+      </w:r>
+      <w:r>
+        <w:t>,</w:t>
+      </w:r>
+      <w:r>
+        <w:t xml:space="preserve"> </w:t>
+      </w:r>
+      <w:r>
+        <w:t xml:space="preserve">the TCP/IP tab displays </w:t>
+      </w:r>
+      <w:r>
+        <w:rPr>
+          <w:b/>
+          <w:bCs/>
+        </w:rPr>
+        <w:t>active connections or ports on which the process is</w:t>
+      </w:r>
+      <w:r>
+        <w:rPr>
+          <w:b/>
+          <w:bCs/>
+        </w:rPr>
+        <w:t xml:space="preserve"> </w:t>
+      </w:r>
+      <w:r>
+        <w:rPr>
+          <w:b/>
+          <w:bCs/>
+        </w:rPr>
+        <w:t>listening</w:t>
+      </w:r>
+      <w:r>
+        <w:t>, and the Image tab (</w:t>
+      </w:r>
+      <w:r>
+        <w:rPr>
+          <w:i/>
+          <w:iCs/>
+        </w:rPr>
+        <w:t>opened in the figure</w:t>
+      </w:r>
+      <w:r>
+        <w:t xml:space="preserve">) </w:t>
+      </w:r>
+      <w:r>
+        <w:rPr>
+          <w:b/>
+          <w:bCs/>
+        </w:rPr>
+        <w:t>shows the path on disk to</w:t>
+      </w:r>
+      <w:r>
+        <w:rPr>
+          <w:b/>
+          <w:bCs/>
+        </w:rPr>
+        <w:t xml:space="preserve"> </w:t>
+      </w:r>
+      <w:r>
+        <w:rPr>
+          <w:b/>
+          <w:bCs/>
+        </w:rPr>
+        <w:t>the executable</w:t>
+      </w:r>
+      <w:r>
+        <w:t>.</w:t>
+      </w:r>
+    </w:p>
+    <w:p>
+      <w:pPr>
+        <w:autoSpaceDE w:val="0"/>
+        <w:autoSpaceDN w:val="0"/>
+        <w:adjustRightInd w:val="0"/>
+        <w:spacing w:after="0" w:line="240" w:lineRule="auto"/>
+      </w:pPr>
+    </w:p>
+    <w:p>
+      <w:pPr>
+        <w:autoSpaceDE w:val="0"/>
+        <w:autoSpaceDN w:val="0"/>
+        <w:adjustRightInd w:val="0"/>
+        <w:spacing w:after="0" w:line="240" w:lineRule="auto"/>
+        <w:jc w:val="center"/>
+      </w:pPr>
+      <w:r>
+        <w:rPr>
+          <w:noProof/>
+        </w:rPr>
+        <w:drawing>
+          <wp:inline distT="0" distB="0" distL="0" distR="0" wp14:anchorId="01AC6A93" wp14:editId="36D8213D">
+            <wp:extent cx="2936918" cy="3286125"/>
+            <wp:effectExtent l="0" t="0" r="0" b="0"/>
+            <wp:docPr id="13" name="Picture 13"/>
+            <wp:cNvGraphicFramePr>
+              <a:graphicFrameLocks xmlns:a="http://schemas.openxmlformats.org/drawingml/2006/main" noChangeAspect="1"/>
+            </wp:cNvGraphicFramePr>
+            <a:graphic xmlns:a="http://schemas.openxmlformats.org/drawingml/2006/main">
+              <a:graphicData uri="http://schemas.openxmlformats.org/drawingml/2006/picture">
+                <pic:pic xmlns:pic="http://schemas.openxmlformats.org/drawingml/2006/picture">
+                  <pic:nvPicPr>
+                    <pic:cNvPr id="1" name=""/>
+                    <pic:cNvPicPr/>
+                  </pic:nvPicPr>
+                  <pic:blipFill rotWithShape="1">
+                    <a:blip r:embed="rId13"/>
+                    <a:srcRect t="5898"/>
+                    <a:stretch/>
+                  </pic:blipFill>
+                  <pic:spPr bwMode="auto">
+                    <a:xfrm>
+                      <a:off x="0" y="0"/>
+                      <a:ext cx="2948165" cy="3298709"/>
+                    </a:xfrm>
+                    <a:prstGeom prst="rect">
+                      <a:avLst/>
+                    </a:prstGeom>
+                    <a:ln>
+                      <a:noFill/>
+                    </a:ln>
+                    <a:extLst>
+                      <a:ext uri="{53640926-AAD7-44D8-BBD7-CCE9431645EC}">
+                        <a14:shadowObscured xmlns:a14="http://schemas.microsoft.com/office/drawing/2010/main"/>
+                      </a:ext>
+                    </a:extLst>
+                  </pic:spPr>
+                </pic:pic>
+              </a:graphicData>
+            </a:graphic>
+          </wp:inline>
+        </w:drawing>
+      </w:r>
+    </w:p>
+    <w:p>
+      <w:pPr>
+        <w:autoSpaceDE w:val="0"/>
+        <w:autoSpaceDN w:val="0"/>
+        <w:adjustRightInd w:val="0"/>
+        <w:spacing w:after="0" w:line="240" w:lineRule="auto"/>
+        <w:rPr>
+          <w:rStyle w:val="IntenseReference"/>
+        </w:rPr>
+      </w:pPr>
+    </w:p>
+    <w:p>
+      <w:pPr>
+        <w:autoSpaceDE w:val="0"/>
+        <w:autoSpaceDN w:val="0"/>
+        <w:adjustRightInd w:val="0"/>
+        <w:spacing w:after="0" w:line="240" w:lineRule="auto"/>
+        <w:rPr>
+          <w:rStyle w:val="IntenseReference"/>
+        </w:rPr>
+      </w:pPr>
+      <w:r>
+        <w:rPr>
+          <w:rStyle w:val="IntenseReference"/>
+        </w:rPr>
+        <w:t>Using the Verify Option</w:t>
+      </w:r>
+    </w:p>
+    <w:p/>
+    <w:p>
+      <w:pPr>
+        <w:autoSpaceDE w:val="0"/>
+        <w:autoSpaceDN w:val="0"/>
+        <w:adjustRightInd w:val="0"/>
+        <w:spacing w:after="0" w:line="240" w:lineRule="auto"/>
+      </w:pPr>
+      <w:r>
+        <w:t xml:space="preserve">One particularly useful Process Explorer feature is the </w:t>
+      </w:r>
+      <w:r>
+        <w:rPr>
+          <w:b/>
+          <w:bCs/>
+        </w:rPr>
+        <w:t xml:space="preserve">Verify button on </w:t>
+      </w:r>
+      <w:r>
+        <w:t>the</w:t>
+      </w:r>
+      <w:r>
+        <w:rPr>
+          <w:b/>
+          <w:bCs/>
+        </w:rPr>
+        <w:t xml:space="preserve"> </w:t>
+      </w:r>
+      <w:r>
+        <w:rPr>
+          <w:b/>
+          <w:bCs/>
+        </w:rPr>
+        <w:t>Image tab</w:t>
+      </w:r>
+      <w:r>
+        <w:t xml:space="preserve">. </w:t>
+      </w:r>
+    </w:p>
+    <w:p>
+      <w:pPr>
+        <w:autoSpaceDE w:val="0"/>
+        <w:autoSpaceDN w:val="0"/>
+        <w:adjustRightInd w:val="0"/>
+        <w:spacing w:after="0" w:line="240" w:lineRule="auto"/>
+      </w:pPr>
+    </w:p>
+    <w:p>
+      <w:pPr>
+        <w:autoSpaceDE w:val="0"/>
+        <w:autoSpaceDN w:val="0"/>
+        <w:adjustRightInd w:val="0"/>
+        <w:spacing w:after="0" w:line="240" w:lineRule="auto"/>
+      </w:pPr>
+      <w:r>
+        <w:t xml:space="preserve">Click this button to </w:t>
+      </w:r>
+      <w:r>
+        <w:rPr>
+          <w:b/>
+          <w:bCs/>
+        </w:rPr>
+        <w:t>verify</w:t>
+      </w:r>
+      <w:r>
+        <w:t xml:space="preserve"> that the image on disk is, in fact, the</w:t>
+      </w:r>
+      <w:r>
+        <w:t xml:space="preserve"> </w:t>
+      </w:r>
+      <w:r>
+        <w:t>Microsoft signed binary. Because Microsoft uses digital signatures for most of</w:t>
+      </w:r>
+      <w:r>
+        <w:t xml:space="preserve"> </w:t>
+      </w:r>
+      <w:r>
+        <w:t xml:space="preserve">its core executables, when Process Explorer verifies that a </w:t>
+      </w:r>
+      <w:r>
+        <w:rPr>
+          <w:b/>
+          <w:bCs/>
+        </w:rPr>
+        <w:t>signature is valid</w:t>
+      </w:r>
+      <w:r>
+        <w:t>,</w:t>
+      </w:r>
+      <w:r>
+        <w:t xml:space="preserve"> </w:t>
+      </w:r>
+      <w:r>
+        <w:t xml:space="preserve">you can be sure that the file is </w:t>
+      </w:r>
+      <w:proofErr w:type="gramStart"/>
+      <w:r>
+        <w:t>actually the</w:t>
+      </w:r>
+      <w:proofErr w:type="gramEnd"/>
+      <w:r>
+        <w:t xml:space="preserve"> executable from Microsoft.</w:t>
+      </w:r>
+    </w:p>
+    <w:p>
+      <w:pPr>
+        <w:autoSpaceDE w:val="0"/>
+        <w:autoSpaceDN w:val="0"/>
+        <w:adjustRightInd w:val="0"/>
+        <w:spacing w:after="0" w:line="240" w:lineRule="auto"/>
+      </w:pPr>
+    </w:p>
+    <w:p>
+      <w:pPr>
+        <w:autoSpaceDE w:val="0"/>
+        <w:autoSpaceDN w:val="0"/>
+        <w:adjustRightInd w:val="0"/>
+        <w:spacing w:after="0" w:line="240" w:lineRule="auto"/>
+      </w:pPr>
+      <w:r>
+        <w:t>This</w:t>
+      </w:r>
+      <w:r>
+        <w:t xml:space="preserve"> </w:t>
+      </w:r>
+      <w:r>
+        <w:t>feature is particularly useful for verifying that the Windows file on disk has</w:t>
+      </w:r>
+      <w:r>
+        <w:t xml:space="preserve"> </w:t>
+      </w:r>
+      <w:r>
+        <w:rPr>
+          <w:b/>
+          <w:bCs/>
+        </w:rPr>
+        <w:t>not been corrupted</w:t>
+      </w:r>
+      <w:r>
+        <w:t>; malware often replaces authentic Windows files with its</w:t>
+      </w:r>
+      <w:r>
+        <w:t xml:space="preserve"> </w:t>
+      </w:r>
+      <w:r>
+        <w:t xml:space="preserve">own </w:t>
+      </w:r>
+      <w:r>
+        <w:t>to</w:t>
+      </w:r>
+      <w:r>
+        <w:t xml:space="preserve"> hide.</w:t>
+      </w:r>
+      <w:r>
+        <w:t xml:space="preserve"> </w:t>
+      </w:r>
+      <w:r>
+        <w:t>The Verify button verifies the image on disk rather than in memory,</w:t>
+      </w:r>
+      <w:r>
+        <w:t xml:space="preserve"> </w:t>
+      </w:r>
+      <w:r>
+        <w:t>and it is useless if an attacker uses process replacement,</w:t>
+      </w:r>
+      <w:r>
+        <w:t xml:space="preserve"> </w:t>
+      </w:r>
+      <w:r>
+        <w:t>which involves r</w:t>
+      </w:r>
+      <w:r>
+        <w:rPr>
+          <w:b/>
+          <w:bCs/>
+        </w:rPr>
+        <w:t>unning a</w:t>
+      </w:r>
+      <w:r>
+        <w:rPr>
+          <w:b/>
+          <w:bCs/>
+        </w:rPr>
+        <w:t xml:space="preserve"> </w:t>
+      </w:r>
+      <w:r>
+        <w:rPr>
+          <w:b/>
+          <w:bCs/>
+        </w:rPr>
+        <w:t>process on the system and overwriting its memory space with a malicious executable</w:t>
+      </w:r>
+      <w:r>
+        <w:t>.</w:t>
+      </w:r>
+      <w:r>
+        <w:t xml:space="preserve"> </w:t>
+      </w:r>
+      <w:r>
+        <w:t>Process replacement provides the malware with the same privileges</w:t>
+      </w:r>
+      <w:r>
+        <w:t xml:space="preserve"> </w:t>
+      </w:r>
+      <w:r>
+        <w:t>as the process it is replacing, so that the malware appears to be executing as a</w:t>
+      </w:r>
+      <w:r>
+        <w:t xml:space="preserve"> </w:t>
+      </w:r>
+      <w:r>
+        <w:t>legitimate process, but it leaves a fingerprint: The image in memory will differ</w:t>
+      </w:r>
+      <w:r>
+        <w:t xml:space="preserve"> </w:t>
+      </w:r>
+      <w:r>
+        <w:t xml:space="preserve">from the image on disk. For example, </w:t>
+      </w:r>
+      <w:r>
+        <w:t xml:space="preserve">above </w:t>
+      </w:r>
+      <w:r>
+        <w:t xml:space="preserve">the </w:t>
+      </w:r>
+      <w:r>
+        <w:rPr>
+          <w:i/>
+          <w:iCs/>
+        </w:rPr>
+        <w:t>svchost.exe</w:t>
+      </w:r>
+      <w:r>
+        <w:t xml:space="preserve"> process</w:t>
+      </w:r>
+      <w:r>
+        <w:t xml:space="preserve"> </w:t>
+      </w:r>
+      <w:r>
+        <w:t xml:space="preserve">is verified, yet it is </w:t>
+      </w:r>
+      <w:proofErr w:type="gramStart"/>
+      <w:r>
+        <w:t xml:space="preserve">actually </w:t>
+      </w:r>
+      <w:r>
+        <w:rPr>
+          <w:b/>
+          <w:bCs/>
+        </w:rPr>
+        <w:t>malware</w:t>
+      </w:r>
+      <w:proofErr w:type="gramEnd"/>
+      <w:r>
+        <w:t>.</w:t>
+      </w:r>
+    </w:p>
+    <w:p>
+      <w:pPr>
+        <w:autoSpaceDE w:val="0"/>
+        <w:autoSpaceDN w:val="0"/>
+        <w:adjustRightInd w:val="0"/>
+        <w:spacing w:after="0" w:line="240" w:lineRule="auto"/>
+      </w:pPr>
+    </w:p>
+    <w:p>
+      <w:pPr>
+        <w:autoSpaceDE w:val="0"/>
+        <w:autoSpaceDN w:val="0"/>
+        <w:adjustRightInd w:val="0"/>
+        <w:spacing w:after="0" w:line="240" w:lineRule="auto"/>
+        <w:rPr>
+          <w:rStyle w:val="IntenseReference"/>
+        </w:rPr>
+      </w:pPr>
+      <w:r>
+        <w:rPr>
+          <w:rStyle w:val="IntenseReference"/>
+        </w:rPr>
+        <w:lastRenderedPageBreak/>
+        <w:t>Using Dependency Walker</w:t>
+      </w:r>
+    </w:p>
+    <w:p/>
+    <w:p>
+      <w:pPr>
+        <w:autoSpaceDE w:val="0"/>
+        <w:autoSpaceDN w:val="0"/>
+        <w:adjustRightInd w:val="0"/>
+        <w:spacing w:after="0" w:line="240" w:lineRule="auto"/>
+      </w:pPr>
+      <w:r>
+        <w:t xml:space="preserve">Process Explorer allows you to launch </w:t>
+      </w:r>
+      <w:r>
+        <w:rPr>
+          <w:i/>
+          <w:iCs/>
+        </w:rPr>
+        <w:t>depends.exe (Dependency Walker)</w:t>
+      </w:r>
+      <w:r>
+        <w:t xml:space="preserve"> on</w:t>
+      </w:r>
+      <w:r>
+        <w:t xml:space="preserve"> </w:t>
+      </w:r>
+      <w:r>
+        <w:t xml:space="preserve">a </w:t>
+      </w:r>
+      <w:r>
+        <w:rPr>
+          <w:b/>
+          <w:bCs/>
+        </w:rPr>
+        <w:t>running process</w:t>
+      </w:r>
+      <w:r>
+        <w:t xml:space="preserve"> by right-clicking a process name and selecting </w:t>
+      </w:r>
+      <w:r>
+        <w:rPr>
+          <w:b/>
+          <w:bCs/>
+          <w:u w:val="single"/>
+        </w:rPr>
+        <w:t>Launch</w:t>
+      </w:r>
+      <w:r>
+        <w:rPr>
+          <w:b/>
+          <w:bCs/>
+          <w:u w:val="single"/>
+        </w:rPr>
+        <w:t xml:space="preserve"> </w:t>
+      </w:r>
+      <w:r>
+        <w:rPr>
+          <w:b/>
+          <w:bCs/>
+          <w:u w:val="single"/>
+        </w:rPr>
+        <w:t>Depends</w:t>
+      </w:r>
+      <w:r>
+        <w:t>.</w:t>
+      </w:r>
+    </w:p>
+    <w:p>
+      <w:pPr>
+        <w:autoSpaceDE w:val="0"/>
+        <w:autoSpaceDN w:val="0"/>
+        <w:adjustRightInd w:val="0"/>
+        <w:spacing w:after="0" w:line="240" w:lineRule="auto"/>
+      </w:pPr>
+    </w:p>
+    <w:p>
+      <w:pPr>
+        <w:autoSpaceDE w:val="0"/>
+        <w:autoSpaceDN w:val="0"/>
+        <w:adjustRightInd w:val="0"/>
+        <w:spacing w:after="0" w:line="240" w:lineRule="auto"/>
+      </w:pPr>
+      <w:r>
+        <w:t xml:space="preserve">It also lets you search for a </w:t>
+      </w:r>
+      <w:r>
+        <w:rPr>
+          <w:b/>
+          <w:bCs/>
+        </w:rPr>
+        <w:t xml:space="preserve">handle </w:t>
+      </w:r>
+      <w:r>
+        <w:t>or</w:t>
+      </w:r>
+      <w:r>
+        <w:rPr>
+          <w:b/>
+          <w:bCs/>
+        </w:rPr>
+        <w:t xml:space="preserve"> DLL</w:t>
+      </w:r>
+      <w:r>
+        <w:t xml:space="preserve"> by choosing </w:t>
+      </w:r>
+      <w:r>
+        <w:rPr>
+          <w:b/>
+          <w:bCs/>
+        </w:rPr>
+        <w:t>Find</w:t>
+      </w:r>
+      <w:r>
+        <w:rPr>
+          <w:b/>
+          <w:bCs/>
+        </w:rPr>
+        <w:t xml:space="preserve"> -&gt; </w:t>
+      </w:r>
+      <w:r>
+        <w:rPr>
+          <w:b/>
+          <w:bCs/>
+        </w:rPr>
+        <w:t xml:space="preserve">Find Handle </w:t>
+      </w:r>
+      <w:r>
+        <w:t>or</w:t>
+      </w:r>
+      <w:r>
+        <w:rPr>
+          <w:b/>
+          <w:bCs/>
+        </w:rPr>
+        <w:t xml:space="preserve"> DLL</w:t>
+      </w:r>
+      <w:r>
+        <w:t>.</w:t>
+      </w:r>
+    </w:p>
+    <w:p>
+      <w:pPr>
+        <w:autoSpaceDE w:val="0"/>
+        <w:autoSpaceDN w:val="0"/>
+        <w:adjustRightInd w:val="0"/>
+        <w:spacing w:after="0" w:line="240" w:lineRule="auto"/>
+      </w:pPr>
+    </w:p>
+    <w:p>
+      <w:pPr>
+        <w:autoSpaceDE w:val="0"/>
+        <w:autoSpaceDN w:val="0"/>
+        <w:adjustRightInd w:val="0"/>
+        <w:spacing w:after="0" w:line="240" w:lineRule="auto"/>
+      </w:pPr>
+      <w:r>
+        <w:t>The Find DLL option is particularly useful when you find a malicious</w:t>
+      </w:r>
+      <w:r>
+        <w:t xml:space="preserve"> </w:t>
+      </w:r>
+      <w:r>
+        <w:t xml:space="preserve">DLL on disk and </w:t>
+      </w:r>
+      <w:r>
+        <w:rPr>
+          <w:b/>
+          <w:bCs/>
+        </w:rPr>
+        <w:t>want to know</w:t>
+      </w:r>
+      <w:r>
+        <w:t xml:space="preserve"> if </w:t>
+      </w:r>
+      <w:r>
+        <w:rPr>
+          <w:b/>
+          <w:bCs/>
+        </w:rPr>
+        <w:t>any running processes use that DLL</w:t>
+      </w:r>
+      <w:r>
+        <w:t xml:space="preserve">. </w:t>
+      </w:r>
+    </w:p>
+    <w:p>
+      <w:pPr>
+        <w:autoSpaceDE w:val="0"/>
+        <w:autoSpaceDN w:val="0"/>
+        <w:adjustRightInd w:val="0"/>
+        <w:spacing w:after="0" w:line="240" w:lineRule="auto"/>
+      </w:pPr>
+    </w:p>
+    <w:p>
+      <w:pPr>
+        <w:autoSpaceDE w:val="0"/>
+        <w:autoSpaceDN w:val="0"/>
+        <w:adjustRightInd w:val="0"/>
+        <w:spacing w:after="0" w:line="240" w:lineRule="auto"/>
+      </w:pPr>
+      <w:r>
+        <w:t>The</w:t>
+      </w:r>
+      <w:r>
+        <w:t xml:space="preserve"> </w:t>
+      </w:r>
+      <w:r>
+        <w:t xml:space="preserve">Verify button </w:t>
+      </w:r>
+      <w:r>
+        <w:rPr>
+          <w:b/>
+          <w:bCs/>
+        </w:rPr>
+        <w:t>verifies the EXE</w:t>
+      </w:r>
+      <w:r>
+        <w:t xml:space="preserve"> file on disk, but </w:t>
+      </w:r>
+      <w:r>
+        <w:rPr>
+          <w:b/>
+          <w:bCs/>
+        </w:rPr>
+        <w:t>not every DLL loaded during</w:t>
+      </w:r>
+      <w:r>
+        <w:rPr>
+          <w:b/>
+          <w:bCs/>
+        </w:rPr>
+        <w:t xml:space="preserve"> </w:t>
+      </w:r>
+      <w:r>
+        <w:rPr>
+          <w:b/>
+          <w:bCs/>
+        </w:rPr>
+        <w:t>runtime</w:t>
+      </w:r>
+      <w:r>
+        <w:t>. To determine whether a DLL is loaded into a process after load</w:t>
+      </w:r>
+      <w:r>
+        <w:t xml:space="preserve"> </w:t>
+      </w:r>
+      <w:r>
+        <w:t xml:space="preserve">time, you can </w:t>
+      </w:r>
+      <w:r>
+        <w:rPr>
+          <w:b/>
+          <w:bCs/>
+        </w:rPr>
+        <w:t>compare the DLL list in Process Explorer</w:t>
+      </w:r>
+      <w:r>
+        <w:t xml:space="preserve"> to the </w:t>
+      </w:r>
+      <w:r>
+        <w:rPr>
+          <w:b/>
+          <w:bCs/>
+        </w:rPr>
+        <w:t>imports shown</w:t>
+      </w:r>
+      <w:r>
+        <w:rPr>
+          <w:b/>
+          <w:bCs/>
+        </w:rPr>
+        <w:t xml:space="preserve"> </w:t>
+      </w:r>
+      <w:r>
+        <w:rPr>
+          <w:b/>
+          <w:bCs/>
+        </w:rPr>
+        <w:t>in Dependency Walker</w:t>
+      </w:r>
+      <w:r>
+        <w:t>.</w:t>
+      </w:r>
+    </w:p>
+    <w:p>
+      <w:pPr>
+        <w:autoSpaceDE w:val="0"/>
+        <w:autoSpaceDN w:val="0"/>
+        <w:adjustRightInd w:val="0"/>
+        <w:spacing w:after="0" w:line="240" w:lineRule="auto"/>
+      </w:pPr>
+    </w:p>
+    <w:p>
+      <w:pPr>
+        <w:autoSpaceDE w:val="0"/>
+        <w:autoSpaceDN w:val="0"/>
+        <w:adjustRightInd w:val="0"/>
+        <w:spacing w:after="0" w:line="240" w:lineRule="auto"/>
+        <w:rPr>
+          <w:rStyle w:val="IntenseReference"/>
+        </w:rPr>
+      </w:pPr>
+      <w:r>
+        <w:rPr>
+          <w:rStyle w:val="IntenseReference"/>
+        </w:rPr>
+        <w:t>Analysing</w:t>
+      </w:r>
+      <w:r>
+        <w:rPr>
+          <w:rStyle w:val="IntenseReference"/>
+        </w:rPr>
+        <w:t xml:space="preserve"> Malicious Documents</w:t>
+      </w:r>
+    </w:p>
+    <w:p/>
+    <w:p>
+      <w:pPr>
+        <w:autoSpaceDE w:val="0"/>
+        <w:autoSpaceDN w:val="0"/>
+        <w:adjustRightInd w:val="0"/>
+        <w:spacing w:after="0" w:line="240" w:lineRule="auto"/>
+      </w:pPr>
+      <w:r>
+        <w:t xml:space="preserve">You can also use Process Explorer to </w:t>
+      </w:r>
+      <w:r>
+        <w:rPr>
+          <w:b/>
+          <w:bCs/>
+        </w:rPr>
+        <w:t xml:space="preserve">analyse </w:t>
+      </w:r>
+      <w:r>
+        <w:rPr>
+          <w:b/>
+          <w:bCs/>
+        </w:rPr>
+        <w:t>malicious documents</w:t>
+      </w:r>
+      <w:r>
+        <w:t>, such as</w:t>
+      </w:r>
+      <w:r>
+        <w:t xml:space="preserve"> </w:t>
+      </w:r>
+      <w:r>
+        <w:rPr>
+          <w:b/>
+          <w:bCs/>
+        </w:rPr>
+        <w:t>PDFs</w:t>
+      </w:r>
+      <w:r>
+        <w:t xml:space="preserve"> and </w:t>
+      </w:r>
+      <w:r>
+        <w:rPr>
+          <w:b/>
+          <w:bCs/>
+        </w:rPr>
+        <w:t>Word</w:t>
+      </w:r>
+      <w:r>
+        <w:t xml:space="preserve"> </w:t>
+      </w:r>
+      <w:r>
+        <w:rPr>
+          <w:b/>
+          <w:bCs/>
+        </w:rPr>
+        <w:t>documents</w:t>
+      </w:r>
+      <w:r>
+        <w:t xml:space="preserve">. </w:t>
+      </w:r>
+    </w:p>
+    <w:p>
+      <w:pPr>
+        <w:autoSpaceDE w:val="0"/>
+        <w:autoSpaceDN w:val="0"/>
+        <w:adjustRightInd w:val="0"/>
+        <w:spacing w:after="0" w:line="240" w:lineRule="auto"/>
+      </w:pPr>
+    </w:p>
+    <w:p>
+      <w:pPr>
+        <w:autoSpaceDE w:val="0"/>
+        <w:autoSpaceDN w:val="0"/>
+        <w:adjustRightInd w:val="0"/>
+        <w:spacing w:after="0" w:line="240" w:lineRule="auto"/>
+      </w:pPr>
+      <w:r>
+        <w:t>A quick way to determine whether a document</w:t>
+      </w:r>
+      <w:r>
+        <w:t xml:space="preserve"> </w:t>
+      </w:r>
+      <w:r>
+        <w:t xml:space="preserve">is malicious is to </w:t>
+      </w:r>
+      <w:r>
+        <w:rPr>
+          <w:b/>
+          <w:bCs/>
+        </w:rPr>
+        <w:t>open Process Explorer and then open the suspected malicious</w:t>
+      </w:r>
+      <w:r>
+        <w:rPr>
+          <w:b/>
+          <w:bCs/>
+        </w:rPr>
+        <w:t xml:space="preserve"> </w:t>
+      </w:r>
+      <w:r>
+        <w:rPr>
+          <w:b/>
+          <w:bCs/>
+        </w:rPr>
+        <w:t>document</w:t>
+      </w:r>
+      <w:r>
+        <w:t xml:space="preserve">. If the document </w:t>
+      </w:r>
+      <w:r>
+        <w:rPr>
+          <w:b/>
+          <w:bCs/>
+        </w:rPr>
+        <w:t>launches</w:t>
+      </w:r>
+      <w:r>
+        <w:t xml:space="preserve"> any </w:t>
+      </w:r>
+      <w:r>
+        <w:rPr>
+          <w:b/>
+          <w:bCs/>
+        </w:rPr>
+        <w:t>processes</w:t>
+      </w:r>
+      <w:r>
+        <w:t>, you should see</w:t>
+      </w:r>
+      <w:r>
+        <w:t xml:space="preserve"> </w:t>
+      </w:r>
+      <w:r>
+        <w:t xml:space="preserve">them in Process Explorer, and be able to </w:t>
+      </w:r>
+      <w:r>
+        <w:rPr>
+          <w:b/>
+          <w:bCs/>
+        </w:rPr>
+        <w:t>locate the malware on disk via the</w:t>
+      </w:r>
+      <w:r>
+        <w:rPr>
+          <w:b/>
+          <w:bCs/>
+        </w:rPr>
+        <w:t xml:space="preserve"> </w:t>
+      </w:r>
+      <w:r>
+        <w:rPr>
+          <w:b/>
+          <w:bCs/>
+        </w:rPr>
+        <w:t>Image tab</w:t>
+      </w:r>
+      <w:r>
+        <w:t xml:space="preserve"> of the </w:t>
+      </w:r>
+      <w:r>
+        <w:rPr>
+          <w:b/>
+          <w:bCs/>
+        </w:rPr>
+        <w:t>Properties window</w:t>
+      </w:r>
+      <w:r>
+        <w:t>.</w:t>
+      </w:r>
+    </w:p>
+    <w:p>
+      <w:pPr>
+        <w:autoSpaceDE w:val="0"/>
+        <w:autoSpaceDN w:val="0"/>
+        <w:adjustRightInd w:val="0"/>
+        <w:spacing w:after="0" w:line="240" w:lineRule="auto"/>
+        <w:rPr>
+          <w:rStyle w:val="IntenseReference"/>
+        </w:rPr>
+      </w:pPr>
+    </w:p>
+    <w:p>
+      <w:pPr>
+        <w:autoSpaceDE w:val="0"/>
+        <w:autoSpaceDN w:val="0"/>
+        <w:adjustRightInd w:val="0"/>
+        <w:spacing w:after="0" w:line="240" w:lineRule="auto"/>
+        <w:rPr>
+          <w:rStyle w:val="IntenseReference"/>
+        </w:rPr>
+      </w:pPr>
+      <w:r>
+        <w:rPr>
+          <w:rStyle w:val="IntenseReference"/>
+        </w:rPr>
+        <w:t>Comparing Registry Snapshots with Regshot</w:t>
+      </w:r>
+    </w:p>
+    <w:p/>
+    <w:p>
+      <w:pPr>
+        <w:autoSpaceDE w:val="0"/>
+        <w:autoSpaceDN w:val="0"/>
+        <w:adjustRightInd w:val="0"/>
+        <w:spacing w:after="0" w:line="240" w:lineRule="auto"/>
+      </w:pPr>
+      <w:r>
+        <w:rPr>
+          <w:noProof/>
+        </w:rPr>
+        <w:drawing>
+          <wp:anchor distT="0" distB="0" distL="114300" distR="114300" simplePos="0" relativeHeight="251658240" behindDoc="1" locked="0" layoutInCell="1" allowOverlap="1" wp14:anchorId="4C1B7FB2" wp14:editId="79F5D314">
+            <wp:simplePos x="0" y="0"/>
+            <wp:positionH relativeFrom="margin">
+              <wp:align>right</wp:align>
+            </wp:positionH>
+            <wp:positionV relativeFrom="paragraph">
+              <wp:posOffset>6350</wp:posOffset>
+            </wp:positionV>
+            <wp:extent cx="3152775" cy="3152775"/>
+            <wp:effectExtent l="0" t="0" r="9525" b="9525"/>
+            <wp:wrapTight wrapText="bothSides">
+              <wp:wrapPolygon edited="0">
+                <wp:start x="0" y="0"/>
+                <wp:lineTo x="0" y="21535"/>
+                <wp:lineTo x="21535" y="21535"/>
+                <wp:lineTo x="21535" y="0"/>
+                <wp:lineTo x="0" y="0"/>
+              </wp:wrapPolygon>
+            </wp:wrapTight>
+            <wp:docPr id="14" name="Picture 14"/>
+            <wp:cNvGraphicFramePr>
+              <a:graphicFrameLocks xmlns:a="http://schemas.openxmlformats.org/drawingml/2006/main" noChangeAspect="1"/>
+            </wp:cNvGraphicFramePr>
+            <a:graphic xmlns:a="http://schemas.openxmlformats.org/drawingml/2006/main">
+              <a:graphicData uri="http://schemas.openxmlformats.org/drawingml/2006/picture">
+                <pic:pic xmlns:pic="http://schemas.openxmlformats.org/drawingml/2006/picture">
+                  <pic:nvPicPr>
+                    <pic:cNvPr id="1" name=""/>
+                    <pic:cNvPicPr/>
+                  </pic:nvPicPr>
+                  <pic:blipFill>
+                    <a:blip r:embed="rId14">
+                      <a:extLst>
+                        <a:ext uri="{28A0092B-C50C-407E-A947-70E740481C1C}">
+                          <a14:useLocalDpi xmlns:a14="http://schemas.microsoft.com/office/drawing/2010/main" val="0"/>
+                        </a:ext>
+                      </a:extLst>
+                    </a:blip>
+                    <a:stretch>
+                      <a:fillRect/>
+                    </a:stretch>
+                  </pic:blipFill>
+                  <pic:spPr>
+                    <a:xfrm>
+                      <a:off x="0" y="0"/>
+                      <a:ext cx="3152775" cy="3152775"/>
+                    </a:xfrm>
+                    <a:prstGeom prst="rect">
+                      <a:avLst/>
+                    </a:prstGeom>
+                  </pic:spPr>
+                </pic:pic>
+              </a:graphicData>
+            </a:graphic>
+            <wp14:sizeRelH relativeFrom="margin">
+              <wp14:pctWidth>0</wp14:pctWidth>
+            </wp14:sizeRelH>
+            <wp14:sizeRelV relativeFrom="margin">
+              <wp14:pctHeight>0</wp14:pctHeight>
+            </wp14:sizeRelV>
+          </wp:anchor>
+        </w:drawing>
+      </w:r>
+      <w:r>
+        <w:t>Regshot is</w:t>
+      </w:r>
+      <w:r>
+        <w:t xml:space="preserve"> </w:t>
+      </w:r>
+      <w:r>
+        <w:t xml:space="preserve">an </w:t>
+      </w:r>
+      <w:r>
+        <w:rPr>
+          <w:b/>
+          <w:bCs/>
+        </w:rPr>
+        <w:t>open source registry comparison</w:t>
+      </w:r>
+      <w:r>
+        <w:rPr>
+          <w:b/>
+          <w:bCs/>
+        </w:rPr>
+        <w:t xml:space="preserve"> </w:t>
+      </w:r>
+      <w:r>
+        <w:rPr>
+          <w:b/>
+          <w:bCs/>
+        </w:rPr>
+        <w:t>tool</w:t>
+      </w:r>
+      <w:r>
+        <w:t xml:space="preserve"> that </w:t>
+      </w:r>
+      <w:r>
+        <w:rPr>
+          <w:b/>
+          <w:bCs/>
+        </w:rPr>
+        <w:t>allows you to take</w:t>
+      </w:r>
+      <w:r>
+        <w:rPr>
+          <w:b/>
+          <w:bCs/>
+        </w:rPr>
+        <w:t xml:space="preserve"> </w:t>
+      </w:r>
+      <w:r>
+        <w:rPr>
+          <w:b/>
+          <w:bCs/>
+        </w:rPr>
+        <w:t>and compare two registry snapshots</w:t>
+      </w:r>
+      <w:r>
+        <w:t>.</w:t>
+      </w:r>
+    </w:p>
+    <w:p>
+      <w:pPr>
+        <w:autoSpaceDE w:val="0"/>
+        <w:autoSpaceDN w:val="0"/>
+        <w:adjustRightInd w:val="0"/>
+        <w:spacing w:after="0" w:line="240" w:lineRule="auto"/>
+      </w:pPr>
+    </w:p>
+    <w:p>
+      <w:pPr>
+        <w:autoSpaceDE w:val="0"/>
+        <w:autoSpaceDN w:val="0"/>
+        <w:adjustRightInd w:val="0"/>
+        <w:spacing w:after="0" w:line="240" w:lineRule="auto"/>
+      </w:pPr>
+      <w:r>
+        <w:t>To use Regshot for malware</w:t>
+      </w:r>
+      <w:r>
+        <w:t xml:space="preserve"> </w:t>
+      </w:r>
+      <w:r>
+        <w:t>analysis, simply take the first shot</w:t>
+      </w:r>
+      <w:r>
+        <w:t xml:space="preserve"> </w:t>
+      </w:r>
+      <w:r>
+        <w:t xml:space="preserve">by clicking the </w:t>
+      </w:r>
+      <w:r>
+        <w:rPr>
+          <w:b/>
+          <w:bCs/>
+          <w:color w:val="FF0000"/>
+          <w:sz w:val="28"/>
+          <w:szCs w:val="28"/>
+          <w:u w:val="single"/>
+        </w:rPr>
+        <w:t>1</w:t>
+      </w:r>
+      <w:r>
+        <w:rPr>
+          <w:b/>
+          <w:bCs/>
+          <w:color w:val="FF0000"/>
+          <w:sz w:val="28"/>
+          <w:szCs w:val="28"/>
+          <w:u w:val="single"/>
+          <w:vertAlign w:val="superscript"/>
+        </w:rPr>
+        <w:t>st</w:t>
+      </w:r>
+      <w:r>
+        <w:rPr>
+          <w:b/>
+          <w:bCs/>
+          <w:color w:val="FF0000"/>
+          <w:sz w:val="28"/>
+          <w:szCs w:val="28"/>
+          <w:u w:val="single"/>
+        </w:rPr>
+        <w:t xml:space="preserve"> Shot</w:t>
+      </w:r>
+      <w:r>
+        <w:rPr>
+          <w:color w:val="FF0000"/>
+          <w:sz w:val="28"/>
+          <w:szCs w:val="28"/>
+        </w:rPr>
+        <w:t xml:space="preserve"> </w:t>
+      </w:r>
+      <w:r>
+        <w:t>button,</w:t>
+      </w:r>
+      <w:r>
+        <w:t xml:space="preserve"> </w:t>
+      </w:r>
+      <w:r>
+        <w:t xml:space="preserve">and </w:t>
+      </w:r>
+      <w:r>
+        <w:rPr>
+          <w:b/>
+          <w:bCs/>
+        </w:rPr>
+        <w:t>then run the malware and</w:t>
+      </w:r>
+      <w:r>
+        <w:rPr>
+          <w:b/>
+          <w:bCs/>
+        </w:rPr>
+        <w:t xml:space="preserve"> </w:t>
+      </w:r>
+      <w:r>
+        <w:rPr>
+          <w:b/>
+          <w:bCs/>
+        </w:rPr>
+        <w:t>wait for it to finish making any</w:t>
+      </w:r>
+      <w:r>
+        <w:rPr>
+          <w:b/>
+          <w:bCs/>
+        </w:rPr>
+        <w:t xml:space="preserve"> </w:t>
+      </w:r>
+      <w:r>
+        <w:rPr>
+          <w:b/>
+          <w:bCs/>
+        </w:rPr>
+        <w:t>system changes</w:t>
+      </w:r>
+      <w:r>
+        <w:t xml:space="preserve">. </w:t>
+      </w:r>
+    </w:p>
+    <w:p>
+      <w:pPr>
+        <w:autoSpaceDE w:val="0"/>
+        <w:autoSpaceDN w:val="0"/>
+        <w:adjustRightInd w:val="0"/>
+        <w:spacing w:after="0" w:line="240" w:lineRule="auto"/>
+      </w:pPr>
+    </w:p>
+    <w:p>
+      <w:pPr>
+        <w:autoSpaceDE w:val="0"/>
+        <w:autoSpaceDN w:val="0"/>
+        <w:adjustRightInd w:val="0"/>
+        <w:spacing w:after="0" w:line="240" w:lineRule="auto"/>
+      </w:pPr>
+      <w:r>
+        <w:t>Next, take the</w:t>
+      </w:r>
+      <w:r>
+        <w:t xml:space="preserve"> </w:t>
+      </w:r>
+      <w:r>
+        <w:t xml:space="preserve">second shot by clicking the </w:t>
+      </w:r>
+      <w:r>
+        <w:rPr>
+          <w:b/>
+          <w:bCs/>
+          <w:color w:val="FF0000"/>
+          <w:sz w:val="28"/>
+          <w:szCs w:val="28"/>
+          <w:u w:val="single"/>
+        </w:rPr>
+        <w:t>2</w:t>
+      </w:r>
+      <w:r>
+        <w:rPr>
+          <w:b/>
+          <w:bCs/>
+          <w:color w:val="FF0000"/>
+          <w:sz w:val="28"/>
+          <w:szCs w:val="28"/>
+          <w:u w:val="single"/>
+          <w:vertAlign w:val="superscript"/>
+        </w:rPr>
+        <w:t>nd</w:t>
+      </w:r>
+      <w:r>
+        <w:rPr>
+          <w:b/>
+          <w:bCs/>
+          <w:color w:val="FF0000"/>
+          <w:sz w:val="28"/>
+          <w:szCs w:val="28"/>
+          <w:u w:val="single"/>
+        </w:rPr>
+        <w:t xml:space="preserve"> </w:t>
+      </w:r>
+      <w:r>
+        <w:rPr>
+          <w:b/>
+          <w:bCs/>
+          <w:color w:val="FF0000"/>
+          <w:sz w:val="28"/>
+          <w:szCs w:val="28"/>
+          <w:u w:val="single"/>
+        </w:rPr>
+        <w:t>Shot</w:t>
+      </w:r>
+      <w:r>
+        <w:t xml:space="preserve"> button. Finally, </w:t>
+      </w:r>
+      <w:r>
+        <w:rPr>
+          <w:b/>
+          <w:bCs/>
+        </w:rPr>
+        <w:t>click</w:t>
+      </w:r>
+      <w:r>
+        <w:t xml:space="preserve"> the</w:t>
+      </w:r>
+      <w:r>
+        <w:t xml:space="preserve"> </w:t>
+      </w:r>
+      <w:r>
+        <w:rPr>
+          <w:b/>
+          <w:bCs/>
+        </w:rPr>
+        <w:t>Compare button to compare the</w:t>
+      </w:r>
+      <w:r>
+        <w:rPr>
+          <w:b/>
+          <w:bCs/>
+        </w:rPr>
+        <w:t xml:space="preserve"> </w:t>
+      </w:r>
+      <w:r>
+        <w:rPr>
+          <w:b/>
+          <w:bCs/>
+        </w:rPr>
+        <w:t>two snapshots</w:t>
+      </w:r>
+      <w:r>
+        <w:t>.</w:t>
+      </w:r>
+    </w:p>
+    <w:p>
+      <w:pPr>
+        <w:autoSpaceDE w:val="0"/>
+        <w:autoSpaceDN w:val="0"/>
+        <w:adjustRightInd w:val="0"/>
+        <w:spacing w:after="0" w:line="240" w:lineRule="auto"/>
+      </w:pPr>
+    </w:p>
+    <w:p>
+      <w:pPr>
+        <w:autoSpaceDE w:val="0"/>
+        <w:autoSpaceDN w:val="0"/>
+        <w:adjustRightInd w:val="0"/>
+        <w:spacing w:after="0" w:line="240" w:lineRule="auto"/>
+      </w:pPr>
+      <w:r>
+        <w:t>The listing beneath</w:t>
+      </w:r>
+      <w:r>
+        <w:t xml:space="preserve"> displays </w:t>
+      </w:r>
+      <w:r>
+        <w:rPr>
+          <w:b/>
+          <w:bCs/>
+        </w:rPr>
+        <w:t>a subset of the results</w:t>
+      </w:r>
+      <w:r>
+        <w:t xml:space="preserve"> </w:t>
+      </w:r>
+      <w:r>
+        <w:rPr>
+          <w:b/>
+          <w:bCs/>
+        </w:rPr>
+        <w:t>generated by Regshot</w:t>
+      </w:r>
+      <w:r>
+        <w:t xml:space="preserve"> during</w:t>
+      </w:r>
+      <w:r>
+        <w:t xml:space="preserve"> </w:t>
+      </w:r>
+      <w:r>
+        <w:rPr>
+          <w:b/>
+          <w:bCs/>
+        </w:rPr>
+        <w:t>malware analysis</w:t>
+      </w:r>
+      <w:r>
+        <w:t xml:space="preserve">. </w:t>
+      </w:r>
+    </w:p>
+    <w:p>
+      <w:pPr>
+        <w:autoSpaceDE w:val="0"/>
+        <w:autoSpaceDN w:val="0"/>
+        <w:adjustRightInd w:val="0"/>
+        <w:spacing w:after="0" w:line="240" w:lineRule="auto"/>
+      </w:pPr>
+    </w:p>
+    <w:p>
+      <w:pPr>
+        <w:autoSpaceDE w:val="0"/>
+        <w:autoSpaceDN w:val="0"/>
+        <w:adjustRightInd w:val="0"/>
+        <w:spacing w:after="0" w:line="240" w:lineRule="auto"/>
+      </w:pPr>
+      <w:r>
+        <w:t>Registry snapshots were taken</w:t>
+      </w:r>
+      <w:r>
+        <w:t xml:space="preserve"> </w:t>
+      </w:r>
+      <w:r>
+        <w:rPr>
+          <w:b/>
+          <w:bCs/>
+        </w:rPr>
+        <w:t>before</w:t>
+      </w:r>
+      <w:r>
+        <w:t xml:space="preserve"> and </w:t>
+      </w:r>
+      <w:r>
+        <w:rPr>
+          <w:b/>
+          <w:bCs/>
+        </w:rPr>
+        <w:t>after</w:t>
+      </w:r>
+      <w:r>
+        <w:t xml:space="preserve"> </w:t>
+      </w:r>
+      <w:r>
+        <w:rPr>
+          <w:b/>
+          <w:bCs/>
+        </w:rPr>
+        <w:t>running</w:t>
+      </w:r>
+      <w:r>
+        <w:t xml:space="preserve"> the</w:t>
+      </w:r>
+      <w:r>
+        <w:t xml:space="preserve"> </w:t>
+      </w:r>
+      <w:r>
+        <w:rPr>
+          <w:b/>
+          <w:bCs/>
+        </w:rPr>
+        <w:t xml:space="preserve">spyware </w:t>
+      </w:r>
+      <w:r>
+        <w:rPr>
+          <w:b/>
+          <w:bCs/>
+          <w:i/>
+          <w:iCs/>
+          <w:color w:val="FF0000"/>
+        </w:rPr>
+        <w:t>ckr.exe</w:t>
+      </w:r>
+      <w:r>
+        <w:t>.</w:t>
+      </w:r>
+    </w:p>
+    <w:p>
+      <w:pPr>
+        <w:autoSpaceDE w:val="0"/>
+        <w:autoSpaceDN w:val="0"/>
+        <w:adjustRightInd w:val="0"/>
+        <w:spacing w:after="0" w:line="240" w:lineRule="auto"/>
+      </w:pPr>
+    </w:p>
+    <w:p>
+      <w:pPr>
+        <w:autoSpaceDE w:val="0"/>
+        <w:autoSpaceDN w:val="0"/>
+        <w:adjustRightInd w:val="0"/>
+        <w:spacing w:after="0" w:line="240" w:lineRule="auto"/>
+      </w:pPr>
+    </w:p>
+    <w:p>
+      <w:pPr>
+        <w:autoSpaceDE w:val="0"/>
+        <w:autoSpaceDN w:val="0"/>
+        <w:adjustRightInd w:val="0"/>
+        <w:spacing w:after="0" w:line="240" w:lineRule="auto"/>
+        <w:rPr>
+          <w:rStyle w:val="IntenseReference"/>
+        </w:rPr>
+      </w:pPr>
+      <w:r>
+        <w:rPr>
+          <w:rStyle w:val="IntenseReference"/>
+        </w:rPr>
+        <w:lastRenderedPageBreak/>
+        <w:t>Regshot Comparison:</w:t>
+      </w:r>
+    </w:p>
+    <w:p>
+      <w:pPr>
+        <w:autoSpaceDE w:val="0"/>
+        <w:autoSpaceDN w:val="0"/>
+        <w:adjustRightInd w:val="0"/>
+        <w:spacing w:after="0" w:line="240" w:lineRule="auto"/>
+        <w:rPr>
+          <w:sz w:val="20"/>
+          <w:szCs w:val="20"/>
+        </w:rPr>
+      </w:pPr>
+    </w:p>
+    <w:p>
+      <w:pPr>
+        <w:pBdr>
+          <w:top w:val="single" w:sz="4" w:space="1" w:color="auto"/>
+        </w:pBdr>
+        <w:autoSpaceDE w:val="0"/>
+        <w:autoSpaceDN w:val="0"/>
+        <w:adjustRightInd w:val="0"/>
+        <w:spacing w:after="0" w:line="240" w:lineRule="auto"/>
+        <w:rPr>
+          <w:rFonts w:ascii="Courier New" w:hAnsi="Courier New" w:cs="Courier New"/>
+          <w:sz w:val="20"/>
+          <w:szCs w:val="20"/>
+        </w:rPr>
+      </w:pPr>
+      <w:r>
+        <w:rPr>
+          <w:rFonts w:ascii="Courier New" w:hAnsi="Courier New" w:cs="Courier New"/>
+          <w:sz w:val="20"/>
+          <w:szCs w:val="20"/>
+        </w:rPr>
+        <w:t>Regshot</w:t>
+      </w:r>
+    </w:p>
+    <w:p>
+      <w:pPr>
+        <w:autoSpaceDE w:val="0"/>
+        <w:autoSpaceDN w:val="0"/>
+        <w:adjustRightInd w:val="0"/>
+        <w:spacing w:after="0" w:line="240" w:lineRule="auto"/>
+        <w:rPr>
+          <w:rFonts w:ascii="Courier New" w:hAnsi="Courier New" w:cs="Courier New"/>
+          <w:sz w:val="20"/>
+          <w:szCs w:val="20"/>
+        </w:rPr>
+      </w:pPr>
+      <w:r>
+        <w:rPr>
+          <w:rFonts w:ascii="Courier New" w:hAnsi="Courier New" w:cs="Courier New"/>
+          <w:sz w:val="20"/>
+          <w:szCs w:val="20"/>
+        </w:rPr>
+        <w:t>Comments:</w:t>
+      </w:r>
+    </w:p>
+    <w:p>
+      <w:pPr>
+        <w:autoSpaceDE w:val="0"/>
+        <w:autoSpaceDN w:val="0"/>
+        <w:adjustRightInd w:val="0"/>
+        <w:spacing w:after="0" w:line="240" w:lineRule="auto"/>
+        <w:rPr>
+          <w:rFonts w:ascii="Courier New" w:hAnsi="Courier New" w:cs="Courier New"/>
+          <w:sz w:val="20"/>
+          <w:szCs w:val="20"/>
+        </w:rPr>
+      </w:pPr>
+      <w:r>
+        <w:rPr>
+          <w:rFonts w:ascii="Courier New" w:hAnsi="Courier New" w:cs="Courier New"/>
+          <w:sz w:val="20"/>
+          <w:szCs w:val="20"/>
+        </w:rPr>
+        <w:t>Datetime: &lt;date&gt;</w:t>
+      </w:r>
+    </w:p>
+    <w:p>
+      <w:pPr>
+        <w:autoSpaceDE w:val="0"/>
+        <w:autoSpaceDN w:val="0"/>
+        <w:adjustRightInd w:val="0"/>
+        <w:spacing w:after="0" w:line="240" w:lineRule="auto"/>
+        <w:rPr>
+          <w:rFonts w:ascii="Courier New" w:hAnsi="Courier New" w:cs="Courier New"/>
+          <w:sz w:val="20"/>
+          <w:szCs w:val="20"/>
+        </w:rPr>
+      </w:pPr>
+      <w:r>
+        <w:rPr>
+          <w:rFonts w:ascii="Courier New" w:hAnsi="Courier New" w:cs="Courier New"/>
+          <w:sz w:val="20"/>
+          <w:szCs w:val="20"/>
+        </w:rPr>
+        <w:t>Computer: MALWAREANALYSIS</w:t>
+      </w:r>
+    </w:p>
+    <w:p>
+      <w:pPr>
+        <w:autoSpaceDE w:val="0"/>
+        <w:autoSpaceDN w:val="0"/>
+        <w:adjustRightInd w:val="0"/>
+        <w:spacing w:after="0" w:line="240" w:lineRule="auto"/>
+        <w:rPr>
+          <w:rFonts w:ascii="Courier New" w:hAnsi="Courier New" w:cs="Courier New"/>
+          <w:sz w:val="20"/>
+          <w:szCs w:val="20"/>
+        </w:rPr>
+      </w:pPr>
+      <w:r>
+        <w:rPr>
+          <w:rFonts w:ascii="Courier New" w:hAnsi="Courier New" w:cs="Courier New"/>
+          <w:sz w:val="20"/>
+          <w:szCs w:val="20"/>
+        </w:rPr>
+        <w:t>Username: username</w:t>
+      </w:r>
+    </w:p>
+    <w:p>
+      <w:pPr>
+        <w:autoSpaceDE w:val="0"/>
+        <w:autoSpaceDN w:val="0"/>
+        <w:adjustRightInd w:val="0"/>
+        <w:spacing w:after="0" w:line="240" w:lineRule="auto"/>
+        <w:rPr>
+          <w:rFonts w:ascii="Courier New" w:hAnsi="Courier New" w:cs="Courier New"/>
+          <w:sz w:val="20"/>
+          <w:szCs w:val="20"/>
+        </w:rPr>
+      </w:pPr>
+    </w:p>
+    <w:p>
+      <w:pPr>
+        <w:autoSpaceDE w:val="0"/>
+        <w:autoSpaceDN w:val="0"/>
+        <w:adjustRightInd w:val="0"/>
+        <w:spacing w:after="0" w:line="240" w:lineRule="auto"/>
+        <w:rPr>
+          <w:rFonts w:ascii="Courier New" w:eastAsia="TheSansMonoCondensed-Plain" w:hAnsi="Courier New" w:cs="Courier New"/>
+          <w:sz w:val="20"/>
+          <w:szCs w:val="20"/>
+        </w:rPr>
+      </w:pPr>
+      <w:r>
+        <w:rPr>
+          <w:rFonts w:ascii="Courier New" w:eastAsia="TheSansMonoCondensed-Plain" w:hAnsi="Courier New" w:cs="Courier New"/>
+          <w:sz w:val="20"/>
+          <w:szCs w:val="20"/>
+        </w:rPr>
+        <w:t>----------------------------------</w:t>
+      </w:r>
+    </w:p>
+    <w:p>
+      <w:pPr>
+        <w:autoSpaceDE w:val="0"/>
+        <w:autoSpaceDN w:val="0"/>
+        <w:adjustRightInd w:val="0"/>
+        <w:spacing w:after="0" w:line="240" w:lineRule="auto"/>
+        <w:rPr>
+          <w:rFonts w:ascii="Courier New" w:eastAsia="TheSansMonoCondensed-Plain" w:hAnsi="Courier New" w:cs="Courier New"/>
+          <w:sz w:val="20"/>
+          <w:szCs w:val="20"/>
+        </w:rPr>
+      </w:pPr>
+      <w:r>
+        <w:rPr>
+          <w:rFonts w:ascii="Courier New" w:eastAsia="TheSansMonoCondensed-Plain" w:hAnsi="Courier New" w:cs="Courier New"/>
+          <w:sz w:val="20"/>
+          <w:szCs w:val="20"/>
+        </w:rPr>
+        <w:t>Keys added: 0</w:t>
+      </w:r>
+    </w:p>
+    <w:p>
+      <w:pPr>
+        <w:autoSpaceDE w:val="0"/>
+        <w:autoSpaceDN w:val="0"/>
+        <w:adjustRightInd w:val="0"/>
+        <w:spacing w:after="0" w:line="240" w:lineRule="auto"/>
+        <w:rPr>
+          <w:rFonts w:ascii="Courier New" w:eastAsia="TheSansMonoCondensed-Plain" w:hAnsi="Courier New" w:cs="Courier New"/>
+          <w:sz w:val="20"/>
+          <w:szCs w:val="20"/>
+        </w:rPr>
+      </w:pPr>
+      <w:r>
+        <w:rPr>
+          <w:rFonts w:ascii="Courier New" w:eastAsia="TheSansMonoCondensed-Plain" w:hAnsi="Courier New" w:cs="Courier New"/>
+          <w:sz w:val="20"/>
+          <w:szCs w:val="20"/>
+        </w:rPr>
+        <w:t>----------------------------------</w:t>
+      </w:r>
+    </w:p>
+    <w:p>
+      <w:pPr>
+        <w:autoSpaceDE w:val="0"/>
+        <w:autoSpaceDN w:val="0"/>
+        <w:adjustRightInd w:val="0"/>
+        <w:spacing w:after="0" w:line="240" w:lineRule="auto"/>
+        <w:rPr>
+          <w:rFonts w:ascii="Courier New" w:hAnsi="Courier New" w:cs="Courier New"/>
+          <w:sz w:val="20"/>
+          <w:szCs w:val="20"/>
+        </w:rPr>
+      </w:pPr>
+    </w:p>
+    <w:p>
+      <w:pPr>
+        <w:autoSpaceDE w:val="0"/>
+        <w:autoSpaceDN w:val="0"/>
+        <w:adjustRightInd w:val="0"/>
+        <w:spacing w:after="0" w:line="240" w:lineRule="auto"/>
+        <w:rPr>
+          <w:rFonts w:ascii="Courier New" w:eastAsia="TheSansMonoCondensed-Plain" w:hAnsi="Courier New" w:cs="Courier New"/>
+          <w:sz w:val="20"/>
+          <w:szCs w:val="20"/>
+        </w:rPr>
+      </w:pPr>
+      <w:r>
+        <w:rPr>
+          <w:rFonts w:ascii="Courier New" w:eastAsia="TheSansMonoCondensed-Plain" w:hAnsi="Courier New" w:cs="Courier New"/>
+          <w:sz w:val="20"/>
+          <w:szCs w:val="20"/>
+        </w:rPr>
+        <w:t>----------------------------------</w:t>
+      </w:r>
+    </w:p>
+    <w:p>
+      <w:pPr>
+        <w:autoSpaceDE w:val="0"/>
+        <w:autoSpaceDN w:val="0"/>
+        <w:adjustRightInd w:val="0"/>
+        <w:spacing w:after="0" w:line="240" w:lineRule="auto"/>
+        <w:rPr>
+          <w:rFonts w:ascii="Courier New" w:eastAsia="TheSansMonoCondensed-Plain" w:hAnsi="Courier New" w:cs="Courier New"/>
+          <w:sz w:val="20"/>
+          <w:szCs w:val="20"/>
+        </w:rPr>
+      </w:pPr>
+      <w:r>
+        <w:rPr>
+          <w:rFonts w:ascii="Courier New" w:eastAsia="TheSansMonoCondensed-Plain" w:hAnsi="Courier New" w:cs="Courier New"/>
+          <w:sz w:val="20"/>
+          <w:szCs w:val="20"/>
+        </w:rPr>
+        <w:t>Values added:3</w:t>
+      </w:r>
+    </w:p>
+    <w:p>
+      <w:pPr>
+        <w:autoSpaceDE w:val="0"/>
+        <w:autoSpaceDN w:val="0"/>
+        <w:adjustRightInd w:val="0"/>
+        <w:spacing w:after="0" w:line="240" w:lineRule="auto"/>
+        <w:rPr>
+          <w:rFonts w:ascii="Courier New" w:eastAsia="TheSansMonoCondensed-Plain" w:hAnsi="Courier New" w:cs="Courier New"/>
+          <w:sz w:val="20"/>
+          <w:szCs w:val="20"/>
+        </w:rPr>
+      </w:pPr>
+      <w:r>
+        <w:rPr>
+          <w:rFonts w:ascii="Courier New" w:eastAsia="TheSansMonoCondensed-Plain" w:hAnsi="Courier New" w:cs="Courier New"/>
+          <w:sz w:val="20"/>
+          <w:szCs w:val="20"/>
+        </w:rPr>
+        <w:t>----------------------------------</w:t>
+      </w:r>
+    </w:p>
+    <w:p>
+      <w:pPr>
+        <w:autoSpaceDE w:val="0"/>
+        <w:autoSpaceDN w:val="0"/>
+        <w:adjustRightInd w:val="0"/>
+        <w:spacing w:after="0" w:line="240" w:lineRule="auto"/>
+        <w:rPr>
+          <w:rFonts w:ascii="Courier New" w:eastAsia="TheSansMonoCondensed-Plain" w:hAnsi="Courier New" w:cs="Courier New"/>
+          <w:sz w:val="20"/>
+          <w:szCs w:val="20"/>
+        </w:rPr>
+      </w:pPr>
+      <w:r>
+        <w:rPr>
+          <w:rFonts w:ascii="Courier New" w:eastAsia="TheSansMonoCondensed-Plain" w:hAnsi="Courier New" w:cs="Courier New"/>
+          <w:sz w:val="20"/>
+          <w:szCs w:val="20"/>
+        </w:rPr>
+        <w:t>HKLM\SOFTWARE\Microsoft\Windows\CurrentVersion\Run\ckr:C:\WINDOWS\system32\</w:t>
+      </w:r>
+    </w:p>
+    <w:p>
+      <w:pPr>
+        <w:autoSpaceDE w:val="0"/>
+        <w:autoSpaceDN w:val="0"/>
+        <w:adjustRightInd w:val="0"/>
+        <w:spacing w:after="0" w:line="240" w:lineRule="auto"/>
+        <w:rPr>
+          <w:rFonts w:ascii="Courier New" w:eastAsia="TheSansMonoCondensed-Plain" w:hAnsi="Courier New" w:cs="Courier New"/>
+          <w:sz w:val="20"/>
+          <w:szCs w:val="20"/>
+        </w:rPr>
+      </w:pPr>
+      <w:r>
+        <w:rPr>
+          <w:rFonts w:ascii="Courier New" w:eastAsia="TheSansMonoCondensed-Plain" w:hAnsi="Courier New" w:cs="Courier New"/>
+          <w:sz w:val="20"/>
+          <w:szCs w:val="20"/>
+        </w:rPr>
+        <w:t>ckr.exe</w:t>
+      </w:r>
+    </w:p>
+    <w:p>
+      <w:pPr>
+        <w:autoSpaceDE w:val="0"/>
+        <w:autoSpaceDN w:val="0"/>
+        <w:adjustRightInd w:val="0"/>
+        <w:spacing w:after="0" w:line="240" w:lineRule="auto"/>
+        <w:rPr>
+          <w:rFonts w:ascii="Courier New" w:eastAsia="TheSansMonoCondensed-Plain" w:hAnsi="Courier New" w:cs="Courier New"/>
+          <w:sz w:val="20"/>
+          <w:szCs w:val="20"/>
+        </w:rPr>
+      </w:pPr>
+      <w:r>
+        <w:rPr>
+          <w:rFonts w:ascii="Courier New" w:eastAsia="TheSansMonoCondensed-Plain" w:hAnsi="Courier New" w:cs="Courier New"/>
+          <w:sz w:val="20"/>
+          <w:szCs w:val="20"/>
+        </w:rPr>
+        <w:t>...</w:t>
+      </w:r>
+    </w:p>
+    <w:p>
+      <w:pPr>
+        <w:autoSpaceDE w:val="0"/>
+        <w:autoSpaceDN w:val="0"/>
+        <w:adjustRightInd w:val="0"/>
+        <w:spacing w:after="0" w:line="240" w:lineRule="auto"/>
+        <w:rPr>
+          <w:rFonts w:ascii="Courier New" w:eastAsia="TheSansMonoCondensed-Plain" w:hAnsi="Courier New" w:cs="Courier New"/>
+          <w:sz w:val="20"/>
+          <w:szCs w:val="20"/>
+        </w:rPr>
+      </w:pPr>
+      <w:r>
+        <w:rPr>
+          <w:rFonts w:ascii="Courier New" w:eastAsia="TheSansMonoCondensed-Plain" w:hAnsi="Courier New" w:cs="Courier New"/>
+          <w:sz w:val="20"/>
+          <w:szCs w:val="20"/>
+        </w:rPr>
+        <w:t>...</w:t>
+      </w:r>
+    </w:p>
+    <w:p>
+      <w:pPr>
+        <w:autoSpaceDE w:val="0"/>
+        <w:autoSpaceDN w:val="0"/>
+        <w:adjustRightInd w:val="0"/>
+        <w:spacing w:after="0" w:line="240" w:lineRule="auto"/>
+        <w:rPr>
+          <w:rFonts w:ascii="Courier New" w:eastAsia="TheSansMonoCondensed-Plain" w:hAnsi="Courier New" w:cs="Courier New"/>
+          <w:sz w:val="20"/>
+          <w:szCs w:val="20"/>
+        </w:rPr>
+      </w:pPr>
+      <w:r>
+        <w:rPr>
+          <w:rFonts w:ascii="Courier New" w:eastAsia="TheSansMonoCondensed-Plain" w:hAnsi="Courier New" w:cs="Courier New"/>
+          <w:sz w:val="20"/>
+          <w:szCs w:val="20"/>
+        </w:rPr>
+        <w:t>----------------------------------</w:t>
+      </w:r>
+    </w:p>
+    <w:p>
+      <w:pPr>
+        <w:autoSpaceDE w:val="0"/>
+        <w:autoSpaceDN w:val="0"/>
+        <w:adjustRightInd w:val="0"/>
+        <w:spacing w:after="0" w:line="240" w:lineRule="auto"/>
+        <w:rPr>
+          <w:rFonts w:ascii="Courier New" w:eastAsia="TheSansMonoCondensed-Plain" w:hAnsi="Courier New" w:cs="Courier New"/>
+          <w:sz w:val="20"/>
+          <w:szCs w:val="20"/>
+        </w:rPr>
+      </w:pPr>
+      <w:r>
+        <w:rPr>
+          <w:rFonts w:ascii="Courier New" w:eastAsia="TheSansMonoCondensed-Plain" w:hAnsi="Courier New" w:cs="Courier New"/>
+          <w:sz w:val="20"/>
+          <w:szCs w:val="20"/>
+        </w:rPr>
+        <w:t>Values modified:</w:t>
+      </w:r>
+      <w:r>
+        <w:rPr>
+          <w:rFonts w:ascii="Courier New" w:eastAsia="TheSansMonoCondensed-Plain" w:hAnsi="Courier New" w:cs="Courier New"/>
+          <w:sz w:val="20"/>
+          <w:szCs w:val="20"/>
+        </w:rPr>
+        <w:t xml:space="preserve"> </w:t>
+      </w:r>
+      <w:r>
+        <w:rPr>
+          <w:rFonts w:ascii="Courier New" w:eastAsia="TheSansMonoCondensed-Plain" w:hAnsi="Courier New" w:cs="Courier New"/>
+          <w:sz w:val="20"/>
+          <w:szCs w:val="20"/>
+        </w:rPr>
+        <w:t>2</w:t>
+      </w:r>
+    </w:p>
+    <w:p>
+      <w:pPr>
+        <w:autoSpaceDE w:val="0"/>
+        <w:autoSpaceDN w:val="0"/>
+        <w:adjustRightInd w:val="0"/>
+        <w:spacing w:after="0" w:line="240" w:lineRule="auto"/>
+        <w:rPr>
+          <w:rFonts w:ascii="Courier New" w:eastAsia="TheSansMonoCondensed-Plain" w:hAnsi="Courier New" w:cs="Courier New"/>
+          <w:sz w:val="20"/>
+          <w:szCs w:val="20"/>
+        </w:rPr>
+      </w:pPr>
+      <w:r>
+        <w:rPr>
+          <w:rFonts w:ascii="Courier New" w:eastAsia="TheSansMonoCondensed-Plain" w:hAnsi="Courier New" w:cs="Courier New"/>
+          <w:sz w:val="20"/>
+          <w:szCs w:val="20"/>
+        </w:rPr>
+        <w:t>----------------------------------</w:t>
+      </w:r>
+    </w:p>
+    <w:p>
+      <w:pPr>
+        <w:autoSpaceDE w:val="0"/>
+        <w:autoSpaceDN w:val="0"/>
+        <w:adjustRightInd w:val="0"/>
+        <w:spacing w:after="0" w:line="240" w:lineRule="auto"/>
+        <w:rPr>
+          <w:rFonts w:ascii="Courier New" w:eastAsia="TheSansMonoCondensed-Plain" w:hAnsi="Courier New" w:cs="Courier New"/>
+          <w:sz w:val="20"/>
+          <w:szCs w:val="20"/>
+        </w:rPr>
+      </w:pPr>
+      <w:r>
+        <w:rPr>
+          <w:rFonts w:ascii="Courier New" w:eastAsia="TheSansMonoCondensed-Plain" w:hAnsi="Courier New" w:cs="Courier New"/>
+          <w:sz w:val="20"/>
+          <w:szCs w:val="20"/>
+        </w:rPr>
+        <w:t>HKLM\SOFTWARE\Microsoft\Cryptography\RNG\Seed: 00 43 7C 25 9C 68 DE 59 C6 C8</w:t>
+      </w:r>
+    </w:p>
+    <w:p>
+      <w:pPr>
+        <w:autoSpaceDE w:val="0"/>
+        <w:autoSpaceDN w:val="0"/>
+        <w:adjustRightInd w:val="0"/>
+        <w:spacing w:after="0" w:line="240" w:lineRule="auto"/>
+        <w:rPr>
+          <w:rFonts w:ascii="Courier New" w:eastAsia="TheSansMonoCondensed-Plain" w:hAnsi="Courier New" w:cs="Courier New"/>
+          <w:sz w:val="20"/>
+          <w:szCs w:val="20"/>
+        </w:rPr>
+      </w:pPr>
+      <w:r>
+        <w:rPr>
+          <w:rFonts w:ascii="Courier New" w:eastAsia="TheSansMonoCondensed-Plain" w:hAnsi="Courier New" w:cs="Courier New"/>
+          <w:sz w:val="20"/>
+          <w:szCs w:val="20"/>
+        </w:rPr>
+        <w:t>9D C3 1D E6 DC 87 1C 3A C4 E4 D9 0A B1 BA C1 FB 80 EB 83 25 74 C4 C5 E2 2F CE</w:t>
+      </w:r>
+    </w:p>
+    <w:p>
+      <w:pPr>
+        <w:autoSpaceDE w:val="0"/>
+        <w:autoSpaceDN w:val="0"/>
+        <w:adjustRightInd w:val="0"/>
+        <w:spacing w:after="0" w:line="240" w:lineRule="auto"/>
+        <w:rPr>
+          <w:rFonts w:ascii="Courier New" w:eastAsia="TheSansMonoCondensed-Plain" w:hAnsi="Courier New" w:cs="Courier New"/>
+          <w:sz w:val="20"/>
+          <w:szCs w:val="20"/>
+        </w:rPr>
+      </w:pPr>
+      <w:r>
+        <w:rPr>
+          <w:rFonts w:ascii="Courier New" w:eastAsia="TheSansMonoCondensed-Plain" w:hAnsi="Courier New" w:cs="Courier New"/>
+          <w:sz w:val="20"/>
+          <w:szCs w:val="20"/>
+        </w:rPr>
+        <w:t>4E E8 AC C8 49 E8 E8 10 3F 13 F6 A1 72 92 28 8A 01 3A 16 52 86 36 12 3C C7 EB</w:t>
+      </w:r>
+    </w:p>
+    <w:p>
+      <w:pPr>
+        <w:autoSpaceDE w:val="0"/>
+        <w:autoSpaceDN w:val="0"/>
+        <w:adjustRightInd w:val="0"/>
+        <w:spacing w:after="0" w:line="240" w:lineRule="auto"/>
+        <w:rPr>
+          <w:rFonts w:ascii="Courier New" w:eastAsia="TheSansMonoCondensed-Plain" w:hAnsi="Courier New" w:cs="Courier New"/>
+          <w:sz w:val="20"/>
+          <w:szCs w:val="20"/>
+        </w:rPr>
+      </w:pPr>
+      <w:r>
+        <w:rPr>
+          <w:rFonts w:ascii="Courier New" w:eastAsia="TheSansMonoCondensed-Plain" w:hAnsi="Courier New" w:cs="Courier New"/>
+          <w:sz w:val="20"/>
+          <w:szCs w:val="20"/>
+        </w:rPr>
+        <w:t>5F 99 19 1D 80 8C 8E BD 58 3A DB 18 06 3D 14 8F 22 A4</w:t>
+      </w:r>
+    </w:p>
+    <w:p>
+      <w:pPr>
+        <w:autoSpaceDE w:val="0"/>
+        <w:autoSpaceDN w:val="0"/>
+        <w:adjustRightInd w:val="0"/>
+        <w:spacing w:after="0" w:line="240" w:lineRule="auto"/>
+        <w:rPr>
+          <w:rFonts w:ascii="Courier New" w:eastAsia="TheSansMonoCondensed-Plain" w:hAnsi="Courier New" w:cs="Courier New"/>
+          <w:sz w:val="20"/>
+          <w:szCs w:val="20"/>
+        </w:rPr>
+      </w:pPr>
+      <w:r>
+        <w:rPr>
+          <w:rFonts w:ascii="Courier New" w:eastAsia="TheSansMonoCondensed-Plain" w:hAnsi="Courier New" w:cs="Courier New"/>
+          <w:sz w:val="20"/>
+          <w:szCs w:val="20"/>
+        </w:rPr>
+        <w:t>...</w:t>
+      </w:r>
+    </w:p>
+    <w:p>
+      <w:pPr>
+        <w:autoSpaceDE w:val="0"/>
+        <w:autoSpaceDN w:val="0"/>
+        <w:adjustRightInd w:val="0"/>
+        <w:spacing w:after="0" w:line="240" w:lineRule="auto"/>
+        <w:rPr>
+          <w:rFonts w:ascii="Courier New" w:eastAsia="TheSansMonoCondensed-Plain" w:hAnsi="Courier New" w:cs="Courier New"/>
+          <w:sz w:val="20"/>
+          <w:szCs w:val="20"/>
+        </w:rPr>
+      </w:pPr>
+      <w:r>
+        <w:rPr>
+          <w:rFonts w:ascii="Courier New" w:eastAsia="TheSansMonoCondensed-Plain" w:hAnsi="Courier New" w:cs="Courier New"/>
+          <w:sz w:val="20"/>
+          <w:szCs w:val="20"/>
+        </w:rPr>
+        <w:t>----------------------------------</w:t>
+      </w:r>
+    </w:p>
+    <w:p>
+      <w:pPr>
+        <w:autoSpaceDE w:val="0"/>
+        <w:autoSpaceDN w:val="0"/>
+        <w:adjustRightInd w:val="0"/>
+        <w:spacing w:after="0" w:line="240" w:lineRule="auto"/>
+        <w:rPr>
+          <w:rFonts w:ascii="Courier New" w:eastAsia="TheSansMonoCondensed-Plain" w:hAnsi="Courier New" w:cs="Courier New"/>
+          <w:sz w:val="20"/>
+          <w:szCs w:val="20"/>
+        </w:rPr>
+      </w:pPr>
+      <w:r>
+        <w:rPr>
+          <w:rFonts w:ascii="Courier New" w:eastAsia="TheSansMonoCondensed-Plain" w:hAnsi="Courier New" w:cs="Courier New"/>
+          <w:sz w:val="20"/>
+          <w:szCs w:val="20"/>
+        </w:rPr>
+        <w:t>Total changes:</w:t>
+      </w:r>
+      <w:r>
+        <w:rPr>
+          <w:rFonts w:ascii="Courier New" w:eastAsia="TheSansMonoCondensed-Plain" w:hAnsi="Courier New" w:cs="Courier New"/>
+          <w:sz w:val="20"/>
+          <w:szCs w:val="20"/>
+        </w:rPr>
+        <w:t xml:space="preserve"> </w:t>
+      </w:r>
+      <w:r>
+        <w:rPr>
+          <w:rFonts w:ascii="Courier New" w:eastAsia="TheSansMonoCondensed-Plain" w:hAnsi="Courier New" w:cs="Courier New"/>
+          <w:sz w:val="20"/>
+          <w:szCs w:val="20"/>
+        </w:rPr>
+        <w:t>5</w:t>
+      </w:r>
+    </w:p>
+    <w:p>
+      <w:pPr>
+        <w:autoSpaceDE w:val="0"/>
+        <w:autoSpaceDN w:val="0"/>
+        <w:adjustRightInd w:val="0"/>
+        <w:spacing w:after="0" w:line="240" w:lineRule="auto"/>
+        <w:rPr>
+          <w:rFonts w:ascii="Courier New" w:eastAsia="TheSansMonoCondensed-Plain" w:hAnsi="Courier New" w:cs="Courier New"/>
+          <w:sz w:val="20"/>
+          <w:szCs w:val="20"/>
+        </w:rPr>
+      </w:pPr>
+      <w:r>
+        <w:rPr>
+          <w:rFonts w:ascii="Courier New" w:eastAsia="TheSansMonoCondensed-Plain" w:hAnsi="Courier New" w:cs="Courier New"/>
+          <w:sz w:val="20"/>
+          <w:szCs w:val="20"/>
+        </w:rPr>
+        <w:t>----------------------------------</w:t>
+      </w:r>
+    </w:p>
+    <w:p>
+      <w:pPr>
+        <w:autoSpaceDE w:val="0"/>
+        <w:autoSpaceDN w:val="0"/>
+        <w:adjustRightInd w:val="0"/>
+        <w:spacing w:after="0" w:line="240" w:lineRule="auto"/>
+        <w:rPr>
+          <w:rFonts w:ascii="Courier New" w:hAnsi="Courier New" w:cs="Courier New"/>
+        </w:rPr>
+      </w:pPr>
+    </w:p>
+    <w:p>
+      <w:pPr>
+        <w:autoSpaceDE w:val="0"/>
+        <w:autoSpaceDN w:val="0"/>
+        <w:adjustRightInd w:val="0"/>
+        <w:spacing w:after="0" w:line="240" w:lineRule="auto"/>
+      </w:pPr>
+      <w:r>
+        <w:t xml:space="preserve">As you can see </w:t>
+      </w:r>
+      <w:r>
+        <w:rPr>
+          <w:i/>
+          <w:iCs/>
+        </w:rPr>
+        <w:t>ckr.exe</w:t>
+      </w:r>
+      <w:r>
+        <w:t xml:space="preserve"> creates a </w:t>
+      </w:r>
+      <w:r>
+        <w:rPr>
+          <w:b/>
+          <w:bCs/>
+        </w:rPr>
+        <w:t>value</w:t>
+      </w:r>
+      <w:r>
+        <w:t xml:space="preserve"> at</w:t>
+      </w:r>
+      <w:r>
+        <w:t>:</w:t>
+      </w:r>
+    </w:p>
+    <w:p>
+      <w:pPr>
+        <w:autoSpaceDE w:val="0"/>
+        <w:autoSpaceDN w:val="0"/>
+        <w:adjustRightInd w:val="0"/>
+        <w:spacing w:after="0" w:line="240" w:lineRule="auto"/>
+      </w:pPr>
+    </w:p>
+    <w:p>
+      <w:pPr>
+        <w:pStyle w:val="ListParagraph"/>
+        <w:numPr>
+          <w:ilvl w:val="0"/>
+          <w:numId w:val="2"/>
+        </w:numPr>
+        <w:autoSpaceDE w:val="0"/>
+        <w:autoSpaceDN w:val="0"/>
+        <w:adjustRightInd w:val="0"/>
+        <w:spacing w:after="0" w:line="240" w:lineRule="auto"/>
+      </w:pPr>
+      <w:r>
+        <w:rPr>
+          <w:rFonts w:ascii="Courier New" w:hAnsi="Courier New" w:cs="Courier New"/>
+          <w:i/>
+          <w:iCs/>
+          <w:color w:val="FF0000"/>
+        </w:rPr>
+        <w:t>HKLM\SOFTWARE\Microsoft\Windows\CurrentVersion\Run</w:t>
+      </w:r>
+      <w:r>
+        <w:t xml:space="preserve"> as a </w:t>
+      </w:r>
+      <w:r>
+        <w:rPr>
+          <w:b/>
+          <w:bCs/>
+        </w:rPr>
+        <w:t>persistence mechanism</w:t>
+      </w:r>
+      <w:r>
+        <w:t>.</w:t>
+      </w:r>
+      <w:r>
+        <w:t xml:space="preserve"> </w:t>
+      </w:r>
+    </w:p>
+    <w:p>
+      <w:pPr>
+        <w:autoSpaceDE w:val="0"/>
+        <w:autoSpaceDN w:val="0"/>
+        <w:adjustRightInd w:val="0"/>
+        <w:spacing w:after="0" w:line="240" w:lineRule="auto"/>
+      </w:pPr>
+    </w:p>
+    <w:p>
+      <w:pPr>
+        <w:autoSpaceDE w:val="0"/>
+        <w:autoSpaceDN w:val="0"/>
+        <w:adjustRightInd w:val="0"/>
+        <w:spacing w:after="0" w:line="240" w:lineRule="auto"/>
+      </w:pPr>
+      <w:r>
+        <w:t>A certain amount of noise</w:t>
+      </w:r>
+      <w:r>
+        <w:t xml:space="preserve"> </w:t>
+      </w:r>
+      <w:r>
+        <w:t xml:space="preserve">is typical in these results, because the </w:t>
+      </w:r>
+      <w:r>
+        <w:rPr>
+          <w:b/>
+          <w:bCs/>
+        </w:rPr>
+        <w:t xml:space="preserve">random-number </w:t>
       </w:r>
       <w:bookmarkStart w:id="0" w:name="_GoBack"/>
       <w:bookmarkEnd w:id="0"/>
       <w:r>
-        <w:t xml:space="preserve">. The word </w:t>
-      </w:r>
-      <w:r>
-        <w:rPr>
-          <w:b/>
-        </w:rPr>
-        <w:t>SUCCESS</w:t>
-      </w:r>
-      <w:r>
-        <w:t xml:space="preserve"> </w:t>
-      </w:r>
-      <w:r>
-        <w:t>in the Result column tells you that this operation was successful.</w:t>
+        <w:rPr>
+          <w:b/>
+          <w:bCs/>
+        </w:rPr>
+        <w:t>generator seed is constantly</w:t>
+      </w:r>
+      <w:r>
+        <w:rPr>
+          <w:b/>
+          <w:bCs/>
+        </w:rPr>
+        <w:t xml:space="preserve"> </w:t>
+      </w:r>
+      <w:r>
+        <w:rPr>
+          <w:b/>
+          <w:bCs/>
+        </w:rPr>
+        <w:t xml:space="preserve">updated in </w:t>
+      </w:r>
+      <w:r>
+        <w:t>the</w:t>
+      </w:r>
+      <w:r>
+        <w:rPr>
+          <w:b/>
+          <w:bCs/>
+        </w:rPr>
+        <w:t xml:space="preserve"> registry</w:t>
+      </w:r>
+      <w:r>
+        <w:t>.</w:t>
+      </w:r>
+      <w:r>
+        <w:t xml:space="preserve"> </w:t>
+      </w:r>
+    </w:p>
+    <w:p>
+      <w:pPr>
+        <w:autoSpaceDE w:val="0"/>
+        <w:autoSpaceDN w:val="0"/>
+        <w:adjustRightInd w:val="0"/>
+        <w:spacing w:after="0" w:line="240" w:lineRule="auto"/>
+      </w:pPr>
+    </w:p>
+    <w:p>
+      <w:pPr>
+        <w:autoSpaceDE w:val="0"/>
+        <w:autoSpaceDN w:val="0"/>
+        <w:adjustRightInd w:val="0"/>
+        <w:spacing w:after="0" w:line="240" w:lineRule="auto"/>
+      </w:pPr>
+      <w:r>
+        <w:t xml:space="preserve">As with </w:t>
+      </w:r>
+      <w:r>
+        <w:rPr>
+          <w:b/>
+          <w:bCs/>
+        </w:rPr>
+        <w:t>procmon</w:t>
+      </w:r>
+      <w:r>
+        <w:t xml:space="preserve">, your </w:t>
+      </w:r>
+      <w:r>
+        <w:rPr>
+          <w:b/>
+          <w:bCs/>
+        </w:rPr>
+        <w:t>analysis</w:t>
+      </w:r>
+      <w:r>
+        <w:t xml:space="preserve"> of these results </w:t>
+      </w:r>
+      <w:r>
+        <w:rPr>
+          <w:b/>
+          <w:bCs/>
+        </w:rPr>
+        <w:t>requires patient scanning</w:t>
+      </w:r>
+      <w:r>
+        <w:t xml:space="preserve"> </w:t>
+      </w:r>
+      <w:r>
+        <w:rPr>
+          <w:b/>
+          <w:bCs/>
+        </w:rPr>
+        <w:t>to find nuggets of interest</w:t>
+      </w:r>
+      <w:r>
+        <w:t>.</w:t>
       </w:r>
     </w:p>
     <w:sectPr>
-      <w:headerReference w:type="default" r:id="rId9"/>
+      <w:headerReference w:type="default" r:id="rId15"/>
       <w:pgSz w:w="11906" w:h="16838"/>
       <w:pgMar w:top="1440" w:right="1440" w:bottom="1440" w:left="1440" w:header="708" w:footer="708" w:gutter="0"/>
       <w:cols w:space="708"/>
@@ -4978,6 +9621,92 @@
       </w:rPr>
     </w:lvl>
   </w:abstractNum>
+  <w:abstractNum w:abstractNumId="3" w15:restartNumberingAfterBreak="0">
+    <w:nsid w:val="5B59352F"/>
+    <w:multiLevelType w:val="hybridMultilevel"/>
+    <w:tmpl w:val="06BE0858"/>
+    <w:lvl w:ilvl="0" w:tplc="0809000F">
+      <w:start w:val="1"/>
+      <w:numFmt w:val="decimal"/>
+      <w:lvlText w:val="%1."/>
+      <w:lvlJc w:val="left"/>
+      <w:pPr>
+        <w:ind w:left="720" w:hanging="360"/>
+      </w:pPr>
+    </w:lvl>
+    <w:lvl w:ilvl="1" w:tplc="08090019" w:tentative="1">
+      <w:start w:val="1"/>
+      <w:numFmt w:val="lowerLetter"/>
+      <w:lvlText w:val="%2."/>
+      <w:lvlJc w:val="left"/>
+      <w:pPr>
+        <w:ind w:left="1440" w:hanging="360"/>
+      </w:pPr>
+    </w:lvl>
+    <w:lvl w:ilvl="2" w:tplc="0809001B" w:tentative="1">
+      <w:start w:val="1"/>
+      <w:numFmt w:val="lowerRoman"/>
+      <w:lvlText w:val="%3."/>
+      <w:lvlJc w:val="right"/>
+      <w:pPr>
+        <w:ind w:left="2160" w:hanging="180"/>
+      </w:pPr>
+    </w:lvl>
+    <w:lvl w:ilvl="3" w:tplc="0809000F" w:tentative="1">
+      <w:start w:val="1"/>
+      <w:numFmt w:val="decimal"/>
+      <w:lvlText w:val="%4."/>
+      <w:lvlJc w:val="left"/>
+      <w:pPr>
+        <w:ind w:left="2880" w:hanging="360"/>
+      </w:pPr>
+    </w:lvl>
+    <w:lvl w:ilvl="4" w:tplc="08090019" w:tentative="1">
+      <w:start w:val="1"/>
+      <w:numFmt w:val="lowerLetter"/>
+      <w:lvlText w:val="%5."/>
+      <w:lvlJc w:val="left"/>
+      <w:pPr>
+        <w:ind w:left="3600" w:hanging="360"/>
+      </w:pPr>
+    </w:lvl>
+    <w:lvl w:ilvl="5" w:tplc="0809001B" w:tentative="1">
+      <w:start w:val="1"/>
+      <w:numFmt w:val="lowerRoman"/>
+      <w:lvlText w:val="%6."/>
+      <w:lvlJc w:val="right"/>
+      <w:pPr>
+        <w:ind w:left="4320" w:hanging="180"/>
+      </w:pPr>
+    </w:lvl>
+    <w:lvl w:ilvl="6" w:tplc="0809000F" w:tentative="1">
+      <w:start w:val="1"/>
+      <w:numFmt w:val="decimal"/>
+      <w:lvlText w:val="%7."/>
+      <w:lvlJc w:val="left"/>
+      <w:pPr>
+        <w:ind w:left="5040" w:hanging="360"/>
+      </w:pPr>
+    </w:lvl>
+    <w:lvl w:ilvl="7" w:tplc="08090019" w:tentative="1">
+      <w:start w:val="1"/>
+      <w:numFmt w:val="lowerLetter"/>
+      <w:lvlText w:val="%8."/>
+      <w:lvlJc w:val="left"/>
+      <w:pPr>
+        <w:ind w:left="5760" w:hanging="360"/>
+      </w:pPr>
+    </w:lvl>
+    <w:lvl w:ilvl="8" w:tplc="0809001B" w:tentative="1">
+      <w:start w:val="1"/>
+      <w:numFmt w:val="lowerRoman"/>
+      <w:lvlText w:val="%9."/>
+      <w:lvlJc w:val="right"/>
+      <w:pPr>
+        <w:ind w:left="6480" w:hanging="180"/>
+      </w:pPr>
+    </w:lvl>
+  </w:abstractNum>
   <w:num w:numId="1">
     <w:abstractNumId w:val="2"/>
   </w:num>
@@ -4986,6 +9715,9 @@
   </w:num>
   <w:num w:numId="3">
     <w:abstractNumId w:val="1"/>
+  </w:num>
+  <w:num w:numId="4">
+    <w:abstractNumId w:val="3"/>
   </w:num>
 </w:numbering>
 </file>
@@ -5007,7 +9739,7 @@
       </w:pPr>
     </w:pPrDefault>
   </w:docDefaults>
-  <w:latentStyles w:defLockedState="0" w:defUIPriority="99" w:defSemiHidden="0" w:defUnhideWhenUsed="0" w:defQFormat="0" w:count="375">
+  <w:latentStyles w:defLockedState="0" w:defUIPriority="99" w:defSemiHidden="0" w:defUnhideWhenUsed="0" w:defQFormat="0" w:count="377">
     <w:lsdException w:name="Normal" w:uiPriority="0" w:qFormat="1"/>
     <w:lsdException w:name="heading 1" w:uiPriority="9" w:qFormat="1"/>
     <w:lsdException w:name="heading 2" w:semiHidden="1" w:uiPriority="9" w:unhideWhenUsed="1" w:qFormat="1"/>
@@ -5113,7 +9845,6 @@
     <w:lsdException w:name="HTML Sample" w:semiHidden="1" w:unhideWhenUsed="1"/>
     <w:lsdException w:name="HTML Typewriter" w:semiHidden="1" w:unhideWhenUsed="1"/>
     <w:lsdException w:name="HTML Variable" w:semiHidden="1" w:unhideWhenUsed="1"/>
-    <w:lsdException w:name="Normal Table" w:semiHidden="1" w:unhideWhenUsed="1"/>
     <w:lsdException w:name="annotation subject" w:semiHidden="1" w:unhideWhenUsed="1"/>
     <w:lsdException w:name="No List" w:semiHidden="1" w:unhideWhenUsed="1"/>
     <w:lsdException w:name="Outline List 1" w:semiHidden="1" w:unhideWhenUsed="1"/>
@@ -5159,11 +9890,9 @@
     <w:lsdException w:name="Table Subtle 1" w:semiHidden="1" w:unhideWhenUsed="1"/>
     <w:lsdException w:name="Table Subtle 2" w:semiHidden="1" w:unhideWhenUsed="1"/>
     <w:lsdException w:name="Table Web 1" w:semiHidden="1" w:unhideWhenUsed="1"/>
-    <w:lsdException w:name="Table Web 2" w:semiHidden="1" w:unhideWhenUsed="1"/>
     <w:lsdException w:name="Table Web 3" w:semiHidden="1" w:unhideWhenUsed="1"/>
     <w:lsdException w:name="Balloon Text" w:semiHidden="1" w:unhideWhenUsed="1"/>
     <w:lsdException w:name="Table Grid" w:uiPriority="39"/>
-    <w:lsdException w:name="Table Theme" w:semiHidden="1" w:unhideWhenUsed="1"/>
     <w:lsdException w:name="Placeholder Text" w:semiHidden="1"/>
     <w:lsdException w:name="No Spacing" w:uiPriority="1" w:qFormat="1"/>
     <w:lsdException w:name="Light Shading" w:uiPriority="60"/>
@@ -5383,6 +10112,8 @@
     <w:lsdException w:name="Smart Hyperlink" w:semiHidden="1" w:unhideWhenUsed="1"/>
     <w:lsdException w:name="Hashtag" w:semiHidden="1" w:unhideWhenUsed="1"/>
     <w:lsdException w:name="Unresolved Mention" w:semiHidden="1" w:unhideWhenUsed="1"/>
+    <w:lsdException w:name="Smart Link" w:semiHidden="1" w:unhideWhenUsed="1"/>
+    <w:lsdException w:name="Smart Link Error" w:semiHidden="1" w:unhideWhenUsed="1"/>
   </w:latentStyles>
   <w:style w:type="paragraph" w:default="1" w:styleId="Normal">
     <w:name w:val="Normal"/>
@@ -5484,6 +10215,20 @@
     <w:link w:val="Footer"/>
     <w:uiPriority w:val="99"/>
     <w:rsid w:val="00D36FB9"/>
+  </w:style>
+  <w:style w:type="character" w:styleId="BookTitle">
+    <w:name w:val="Book Title"/>
+    <w:basedOn w:val="DefaultParagraphFont"/>
+    <w:uiPriority w:val="33"/>
+    <w:qFormat/>
+    <w:rsid w:val="00790BB2"/>
+    <w:rPr>
+      <w:b/>
+      <w:bCs/>
+      <w:i/>
+      <w:iCs/>
+      <w:spacing w:val="5"/>
+    </w:rPr>
   </w:style>
 </w:styles>
 </file>

</xml_diff>